<commit_message>
Aggiunti files relativi all'analisi del dataset.
</commit_message>
<xml_diff>
--- a/PUNTI DI REPERE CEFALOMETRIA.docx
+++ b/PUNTI DI REPERE CEFALOMETRIA.docx
@@ -1,12 +1,11 @@
 
 <file path=word/document.xml><?xml version="1.0" encoding="utf-8"?>
-<w:document xmlns:wpc="http://schemas.microsoft.com/office/word/2010/wordprocessingCanvas" xmlns:mo="http://schemas.microsoft.com/office/mac/office/2008/main" xmlns:mc="http://schemas.openxmlformats.org/markup-compatibility/2006" xmlns:mv="urn:schemas-microsoft-com:mac:vml" xmlns:o="urn:schemas-microsoft-com:office:office" xmlns:r="http://schemas.openxmlformats.org/officeDocument/2006/relationships" xmlns:m="http://schemas.openxmlformats.org/officeDocument/2006/math" xmlns:v="urn:schemas-microsoft-com:vml" xmlns:wp14="http://schemas.microsoft.com/office/word/2010/wordprocessingDrawing" xmlns:wp="http://schemas.openxmlformats.org/drawingml/2006/wordprocessingDrawing" xmlns:w10="urn:schemas-microsoft-com:office:word" xmlns:w="http://schemas.openxmlformats.org/wordprocessingml/2006/main" xmlns:w14="http://schemas.microsoft.com/office/word/2010/wordml" xmlns:wpg="http://schemas.microsoft.com/office/word/2010/wordprocessingGroup" xmlns:wpi="http://schemas.microsoft.com/office/word/2010/wordprocessingInk" xmlns:wne="http://schemas.microsoft.com/office/word/2006/wordml" xmlns:wps="http://schemas.microsoft.com/office/word/2010/wordprocessingShape" mc:Ignorable="w14 wp14">
+<w:document xmlns:wpc="http://schemas.microsoft.com/office/word/2010/wordprocessingCanvas" xmlns:cx="http://schemas.microsoft.com/office/drawing/2014/chartex" xmlns:cx1="http://schemas.microsoft.com/office/drawing/2015/9/8/chartex" xmlns:cx2="http://schemas.microsoft.com/office/drawing/2015/10/21/chartex" xmlns:cx3="http://schemas.microsoft.com/office/drawing/2016/5/9/chartex" xmlns:cx4="http://schemas.microsoft.com/office/drawing/2016/5/10/chartex" xmlns:cx5="http://schemas.microsoft.com/office/drawing/2016/5/11/chartex" xmlns:cx6="http://schemas.microsoft.com/office/drawing/2016/5/12/chartex" xmlns:cx7="http://schemas.microsoft.com/office/drawing/2016/5/13/chartex" xmlns:cx8="http://schemas.microsoft.com/office/drawing/2016/5/14/chartex" xmlns:mc="http://schemas.openxmlformats.org/markup-compatibility/2006" xmlns:aink="http://schemas.microsoft.com/office/drawing/2016/ink" xmlns:am3d="http://schemas.microsoft.com/office/drawing/2017/model3d" xmlns:o="urn:schemas-microsoft-com:office:office" xmlns:oel="http://schemas.microsoft.com/office/2019/extlst" xmlns:r="http://schemas.openxmlformats.org/officeDocument/2006/relationships" xmlns:m="http://schemas.openxmlformats.org/officeDocument/2006/math" xmlns:v="urn:schemas-microsoft-com:vml" xmlns:wp14="http://schemas.microsoft.com/office/word/2010/wordprocessingDrawing" xmlns:wp="http://schemas.openxmlformats.org/drawingml/2006/wordprocessingDrawing" xmlns:w10="urn:schemas-microsoft-com:office:word" xmlns:w="http://schemas.openxmlformats.org/wordprocessingml/2006/main" xmlns:w14="http://schemas.microsoft.com/office/word/2010/wordml" xmlns:w15="http://schemas.microsoft.com/office/word/2012/wordml" xmlns:w16cex="http://schemas.microsoft.com/office/word/2018/wordml/cex" xmlns:w16cid="http://schemas.microsoft.com/office/word/2016/wordml/cid" xmlns:w16="http://schemas.microsoft.com/office/word/2018/wordml" xmlns:w16du="http://schemas.microsoft.com/office/word/2023/wordml/word16du" xmlns:w16sdtdh="http://schemas.microsoft.com/office/word/2020/wordml/sdtdatahash" xmlns:w16sdtfl="http://schemas.microsoft.com/office/word/2024/wordml/sdtformatlock" xmlns:w16se="http://schemas.microsoft.com/office/word/2015/wordml/symex" xmlns:wpg="http://schemas.microsoft.com/office/word/2010/wordprocessingGroup" xmlns:wpi="http://schemas.microsoft.com/office/word/2010/wordprocessingInk" xmlns:wne="http://schemas.microsoft.com/office/word/2006/wordml" xmlns:wps="http://schemas.microsoft.com/office/word/2010/wordprocessingShape" mc:Ignorable="w14 w15 w16se w16cid w16 w16cex w16sdtdh w16sdtfl w16du wp14">
   <w:body>
     <w:p>
       <w:pPr>
-        <w:pStyle w:val="Corpodeltesto"/>
+        <w:pStyle w:val="Corpotesto"/>
         <w:ind w:left="672" w:right="931"/>
-        <w:jc w:val="both"/>
       </w:pPr>
       <w:r>
         <w:t>PUNTI NOTEVOLI CEFALOMETRIA</w:t>
@@ -14,7 +13,7 @@
     </w:p>
     <w:p>
       <w:pPr>
-        <w:pStyle w:val="Corpodeltesto"/>
+        <w:pStyle w:val="Corpotesto"/>
         <w:ind w:left="672" w:right="931"/>
         <w:jc w:val="both"/>
       </w:pPr>
@@ -61,7 +60,7 @@
     </w:p>
     <w:p>
       <w:pPr>
-        <w:pStyle w:val="Corpodeltesto"/>
+        <w:pStyle w:val="Corpotesto"/>
         <w:ind w:left="672" w:right="929"/>
         <w:jc w:val="both"/>
         <w:rPr>
@@ -128,7 +127,7 @@
     </w:p>
     <w:p>
       <w:pPr>
-        <w:pStyle w:val="Corpodeltesto"/>
+        <w:pStyle w:val="Corpotesto"/>
         <w:ind w:left="672" w:right="929"/>
         <w:jc w:val="both"/>
       </w:pPr>
@@ -145,15 +144,7 @@
         <w:t xml:space="preserve"> </w:t>
       </w:r>
       <w:r>
-        <w:t xml:space="preserve">i seguenti </w:t>
-      </w:r>
-      <w:proofErr w:type="spellStart"/>
-      <w:r>
-        <w:t>reperi</w:t>
-      </w:r>
-      <w:proofErr w:type="spellEnd"/>
-      <w:r>
-        <w:t xml:space="preserve"> (tutti considerati</w:t>
+        <w:t>i seguenti reperi (tutti considerati</w:t>
       </w:r>
       <w:r>
         <w:rPr>
@@ -224,7 +215,6 @@
         </w:rPr>
         <w:t xml:space="preserve"> </w:t>
       </w:r>
-      <w:proofErr w:type="spellStart"/>
       <w:r>
         <w:rPr>
           <w:b/>
@@ -232,7 +222,6 @@
         </w:rPr>
         <w:t>Trichion</w:t>
       </w:r>
-      <w:proofErr w:type="spellEnd"/>
       <w:r>
         <w:rPr>
           <w:sz w:val="24"/>
@@ -341,16 +330,8 @@
         <w:rPr>
           <w:sz w:val="24"/>
         </w:rPr>
-        <w:t>evidenziabile</w:t>
-      </w:r>
-      <w:proofErr w:type="gramStart"/>
-      <w:r>
-        <w:rPr>
-          <w:sz w:val="24"/>
-        </w:rPr>
-        <w:t>)</w:t>
-      </w:r>
-      <w:proofErr w:type="gramEnd"/>
+        <w:t>evidenziabile)</w:t>
+      </w:r>
     </w:p>
     <w:p>
       <w:pPr>
@@ -383,7 +364,6 @@
         </w:rPr>
         <w:t xml:space="preserve"> </w:t>
       </w:r>
-      <w:proofErr w:type="spellStart"/>
       <w:r>
         <w:rPr>
           <w:b/>
@@ -391,7 +371,6 @@
         </w:rPr>
         <w:t>Glabella</w:t>
       </w:r>
-      <w:proofErr w:type="spellEnd"/>
       <w:r>
         <w:rPr>
           <w:sz w:val="24"/>
@@ -561,14 +540,12 @@
         </w:rPr>
         <w:t xml:space="preserve"> </w:t>
       </w:r>
-      <w:proofErr w:type="spellStart"/>
       <w:r>
         <w:rPr>
           <w:sz w:val="24"/>
         </w:rPr>
         <w:t>glabella</w:t>
       </w:r>
-      <w:proofErr w:type="spellEnd"/>
       <w:r>
         <w:rPr>
           <w:spacing w:val="-2"/>
@@ -580,16 +557,8 @@
         <w:rPr>
           <w:sz w:val="24"/>
         </w:rPr>
-        <w:t>ossea</w:t>
-      </w:r>
-      <w:proofErr w:type="gramStart"/>
-      <w:r>
-        <w:rPr>
-          <w:sz w:val="24"/>
-        </w:rPr>
-        <w:t>)</w:t>
-      </w:r>
-      <w:proofErr w:type="gramEnd"/>
+        <w:t>ossea)</w:t>
+      </w:r>
     </w:p>
     <w:p>
       <w:pPr>
@@ -623,7 +592,6 @@
         </w:rPr>
         <w:t xml:space="preserve"> </w:t>
       </w:r>
-      <w:proofErr w:type="spellStart"/>
       <w:r>
         <w:rPr>
           <w:b/>
@@ -631,7 +599,6 @@
         </w:rPr>
         <w:t>Nasioncutaneo</w:t>
       </w:r>
-      <w:proofErr w:type="spellEnd"/>
       <w:r>
         <w:rPr>
           <w:sz w:val="24"/>
@@ -697,14 +664,12 @@
         </w:rPr>
         <w:t xml:space="preserve"> </w:t>
       </w:r>
-      <w:proofErr w:type="gramStart"/>
       <w:r>
         <w:rPr>
           <w:sz w:val="24"/>
         </w:rPr>
         <w:t>del</w:t>
       </w:r>
-      <w:proofErr w:type="gramEnd"/>
       <w:r>
         <w:rPr>
           <w:spacing w:val="-2"/>
@@ -765,7 +730,6 @@
         </w:rPr>
         <w:t xml:space="preserve"> </w:t>
       </w:r>
-      <w:proofErr w:type="spellStart"/>
       <w:r>
         <w:rPr>
           <w:b/>
@@ -773,7 +737,6 @@
         </w:rPr>
         <w:t>Subnasale</w:t>
       </w:r>
-      <w:proofErr w:type="spellEnd"/>
       <w:r>
         <w:rPr>
           <w:sz w:val="24"/>
@@ -865,14 +828,12 @@
         </w:rPr>
         <w:t xml:space="preserve"> </w:t>
       </w:r>
-      <w:proofErr w:type="spellStart"/>
       <w:r>
         <w:rPr>
           <w:sz w:val="24"/>
         </w:rPr>
         <w:t>philtrum</w:t>
       </w:r>
-      <w:proofErr w:type="spellEnd"/>
       <w:r>
         <w:rPr>
           <w:spacing w:val="-4"/>
@@ -910,16 +871,8 @@
         <w:rPr>
           <w:sz w:val="24"/>
         </w:rPr>
-        <w:t xml:space="preserve">columella </w:t>
-      </w:r>
-      <w:proofErr w:type="gramStart"/>
-      <w:r>
-        <w:rPr>
-          <w:sz w:val="24"/>
-        </w:rPr>
-        <w:t>nasale</w:t>
-      </w:r>
-      <w:proofErr w:type="gramEnd"/>
+        <w:t>columella nasale</w:t>
+      </w:r>
     </w:p>
     <w:p>
       <w:pPr>
@@ -1093,14 +1046,12 @@
         </w:rPr>
         <w:t xml:space="preserve"> </w:t>
       </w:r>
-      <w:proofErr w:type="gramStart"/>
       <w:r>
         <w:rPr>
           <w:sz w:val="24"/>
         </w:rPr>
         <w:t>superiore</w:t>
       </w:r>
-      <w:proofErr w:type="gramEnd"/>
     </w:p>
     <w:p>
       <w:pPr>
@@ -1123,15 +1074,7 @@
           <w:b/>
           <w:sz w:val="24"/>
         </w:rPr>
-        <w:t>LI</w:t>
-      </w:r>
-      <w:proofErr w:type="gramStart"/>
-      <w:r>
-        <w:rPr>
-          <w:b/>
-          <w:sz w:val="24"/>
-        </w:rPr>
-        <w:t>,</w:t>
+        <w:t>LI,</w:t>
       </w:r>
       <w:r>
         <w:rPr>
@@ -1141,7 +1084,6 @@
         </w:rPr>
         <w:t xml:space="preserve"> </w:t>
       </w:r>
-      <w:proofErr w:type="gramEnd"/>
       <w:r>
         <w:rPr>
           <w:b/>
@@ -1322,7 +1264,6 @@
         </w:rPr>
         <w:t xml:space="preserve"> </w:t>
       </w:r>
-      <w:proofErr w:type="spellStart"/>
       <w:r>
         <w:rPr>
           <w:b/>
@@ -1330,7 +1271,6 @@
         </w:rPr>
         <w:t>Pogonion</w:t>
       </w:r>
-      <w:proofErr w:type="spellEnd"/>
       <w:r>
         <w:rPr>
           <w:b/>
@@ -1489,7 +1429,7 @@
                     <pic:cNvPicPr/>
                   </pic:nvPicPr>
                   <pic:blipFill>
-                    <a:blip r:embed="rId8" cstate="print"/>
+                    <a:blip r:embed="rId7" cstate="print"/>
                     <a:stretch>
                       <a:fillRect/>
                     </a:stretch>
@@ -1509,7 +1449,6 @@
           </wp:anchor>
         </w:drawing>
       </w:r>
-      <w:proofErr w:type="gramStart"/>
       <w:r>
         <w:rPr>
           <w:b/>
@@ -1525,7 +1464,6 @@
         </w:rPr>
         <w:t xml:space="preserve"> </w:t>
       </w:r>
-      <w:proofErr w:type="spellStart"/>
       <w:r>
         <w:rPr>
           <w:b/>
@@ -1533,7 +1471,6 @@
         </w:rPr>
         <w:t>Menton</w:t>
       </w:r>
-      <w:proofErr w:type="spellEnd"/>
       <w:r>
         <w:rPr>
           <w:b/>
@@ -1646,7 +1583,6 @@
         </w:rPr>
         <w:t>mento cutaneo</w:t>
       </w:r>
-      <w:proofErr w:type="gramEnd"/>
     </w:p>
     <w:p>
       <w:pPr>
@@ -1730,14 +1666,12 @@
           <w:sz w:val="24"/>
         </w:rPr>
       </w:pPr>
-      <w:proofErr w:type="gramStart"/>
       <w:r>
         <w:rPr>
           <w:sz w:val="24"/>
         </w:rPr>
         <w:t>la</w:t>
       </w:r>
-      <w:proofErr w:type="gramEnd"/>
       <w:r>
         <w:rPr>
           <w:spacing w:val="-1"/>
@@ -1781,14 +1715,12 @@
           <w:sz w:val="24"/>
         </w:rPr>
       </w:pPr>
-      <w:proofErr w:type="gramStart"/>
       <w:r>
         <w:rPr>
           <w:sz w:val="24"/>
         </w:rPr>
         <w:t>i</w:t>
       </w:r>
-      <w:proofErr w:type="gramEnd"/>
       <w:r>
         <w:rPr>
           <w:spacing w:val="-2"/>
@@ -1809,19 +1741,11 @@
         </w:rPr>
         <w:t xml:space="preserve"> </w:t>
       </w:r>
-      <w:proofErr w:type="spellStart"/>
-      <w:r>
-        <w:rPr>
-          <w:sz w:val="24"/>
-        </w:rPr>
-        <w:t>clinoidei</w:t>
-      </w:r>
-      <w:proofErr w:type="spellEnd"/>
-      <w:r>
-        <w:rPr>
-          <w:sz w:val="24"/>
-        </w:rPr>
-        <w:t>,</w:t>
+      <w:r>
+        <w:rPr>
+          <w:sz w:val="24"/>
+        </w:rPr>
+        <w:t>clinoidei,</w:t>
       </w:r>
       <w:r>
         <w:rPr>
@@ -1931,14 +1855,12 @@
           <w:sz w:val="24"/>
         </w:rPr>
       </w:pPr>
-      <w:proofErr w:type="gramStart"/>
       <w:r>
         <w:rPr>
           <w:sz w:val="24"/>
         </w:rPr>
         <w:t>la</w:t>
       </w:r>
-      <w:proofErr w:type="gramEnd"/>
       <w:r>
         <w:rPr>
           <w:spacing w:val="-2"/>
@@ -2008,14 +1930,12 @@
           <w:sz w:val="24"/>
         </w:rPr>
       </w:pPr>
-      <w:proofErr w:type="gramStart"/>
       <w:r>
         <w:rPr>
           <w:sz w:val="24"/>
         </w:rPr>
         <w:t>la</w:t>
       </w:r>
-      <w:proofErr w:type="gramEnd"/>
       <w:r>
         <w:rPr>
           <w:spacing w:val="-2"/>
@@ -2036,19 +1956,11 @@
         </w:rPr>
         <w:t xml:space="preserve"> </w:t>
       </w:r>
-      <w:proofErr w:type="spellStart"/>
-      <w:r>
-        <w:rPr>
-          <w:sz w:val="24"/>
-        </w:rPr>
-        <w:t>fronto</w:t>
-      </w:r>
-      <w:proofErr w:type="spellEnd"/>
-      <w:r>
-        <w:rPr>
-          <w:sz w:val="24"/>
-        </w:rPr>
-        <w:t>-nasale</w:t>
+      <w:r>
+        <w:rPr>
+          <w:sz w:val="24"/>
+        </w:rPr>
+        <w:t>fronto-nasale</w:t>
       </w:r>
       <w:r>
         <w:rPr>
@@ -2132,14 +2044,12 @@
           <w:sz w:val="24"/>
         </w:rPr>
       </w:pPr>
-      <w:proofErr w:type="gramStart"/>
       <w:r>
         <w:rPr>
           <w:sz w:val="24"/>
         </w:rPr>
         <w:t>il</w:t>
       </w:r>
-      <w:proofErr w:type="gramEnd"/>
       <w:r>
         <w:rPr>
           <w:spacing w:val="-2"/>
@@ -2222,19 +2132,11 @@
           <w:sz w:val="24"/>
         </w:rPr>
       </w:pPr>
-      <w:proofErr w:type="gramStart"/>
-      <w:r>
-        <w:rPr>
-          <w:sz w:val="24"/>
-        </w:rPr>
-        <w:t>la</w:t>
-      </w:r>
-      <w:proofErr w:type="gramEnd"/>
-      <w:r>
-        <w:rPr>
-          <w:sz w:val="24"/>
-        </w:rPr>
-        <w:t xml:space="preserve"> fossa</w:t>
+      <w:r>
+        <w:rPr>
+          <w:sz w:val="24"/>
+        </w:rPr>
+        <w:t>la fossa</w:t>
       </w:r>
       <w:r>
         <w:rPr>
@@ -2243,19 +2145,11 @@
         </w:rPr>
         <w:t xml:space="preserve"> </w:t>
       </w:r>
-      <w:proofErr w:type="spellStart"/>
-      <w:r>
-        <w:rPr>
-          <w:sz w:val="24"/>
-        </w:rPr>
-        <w:t>pterigomascellare</w:t>
-      </w:r>
-      <w:proofErr w:type="spellEnd"/>
-      <w:r>
-        <w:rPr>
-          <w:sz w:val="24"/>
-        </w:rPr>
-        <w:t>,</w:t>
+      <w:r>
+        <w:rPr>
+          <w:sz w:val="24"/>
+        </w:rPr>
+        <w:t>pterigomascellare,</w:t>
       </w:r>
     </w:p>
     <w:p>
@@ -2274,14 +2168,12 @@
           <w:sz w:val="24"/>
         </w:rPr>
       </w:pPr>
-      <w:proofErr w:type="gramStart"/>
       <w:r>
         <w:rPr>
           <w:sz w:val="24"/>
         </w:rPr>
         <w:t>il</w:t>
       </w:r>
-      <w:proofErr w:type="gramEnd"/>
       <w:r>
         <w:rPr>
           <w:spacing w:val="20"/>
@@ -2406,19 +2298,11 @@
         </w:rPr>
         <w:t xml:space="preserve"> </w:t>
       </w:r>
-      <w:proofErr w:type="spellStart"/>
-      <w:r>
-        <w:rPr>
-          <w:sz w:val="24"/>
-        </w:rPr>
-        <w:t>coronoidei</w:t>
-      </w:r>
-      <w:proofErr w:type="spellEnd"/>
-      <w:r>
-        <w:rPr>
-          <w:sz w:val="24"/>
-        </w:rPr>
-        <w:t>,</w:t>
+      <w:r>
+        <w:rPr>
+          <w:sz w:val="24"/>
+        </w:rPr>
+        <w:t>coronoidei,</w:t>
       </w:r>
       <w:r>
         <w:rPr>
@@ -2607,14 +2491,12 @@
         </w:rPr>
         <w:t xml:space="preserve"> </w:t>
       </w:r>
-      <w:proofErr w:type="gramStart"/>
       <w:r>
         <w:rPr>
           <w:sz w:val="24"/>
         </w:rPr>
         <w:t>ed</w:t>
       </w:r>
-      <w:proofErr w:type="gramEnd"/>
       <w:r>
         <w:rPr>
           <w:spacing w:val="-3"/>
@@ -2645,14 +2527,12 @@
           <w:sz w:val="24"/>
         </w:rPr>
       </w:pPr>
-      <w:proofErr w:type="gramStart"/>
       <w:r>
         <w:rPr>
           <w:sz w:val="24"/>
         </w:rPr>
         <w:t>e</w:t>
       </w:r>
-      <w:proofErr w:type="gramEnd"/>
       <w:r>
         <w:rPr>
           <w:spacing w:val="-1"/>
@@ -2778,7 +2658,7 @@
     </w:p>
     <w:p>
       <w:pPr>
-        <w:pStyle w:val="Corpodeltesto"/>
+        <w:pStyle w:val="Corpotesto"/>
         <w:ind w:left="672" w:right="688"/>
       </w:pPr>
       <w:r>
@@ -2802,13 +2682,8 @@
         </w:rPr>
         <w:t xml:space="preserve"> </w:t>
       </w:r>
-      <w:proofErr w:type="spellStart"/>
-      <w:r>
-        <w:t>repere</w:t>
-      </w:r>
-      <w:proofErr w:type="spellEnd"/>
-      <w:r>
-        <w:t xml:space="preserve"> anatomici</w:t>
+      <w:r>
+        <w:t>repere anatomici</w:t>
       </w:r>
       <w:r>
         <w:rPr>
@@ -2866,6 +2741,7 @@
       <w:r>
         <w:rPr>
           <w:noProof/>
+          <w:highlight w:val="green"/>
           <w:lang w:eastAsia="it-IT"/>
         </w:rPr>
         <w:drawing>
@@ -2892,7 +2768,7 @@
                     <pic:cNvPicPr/>
                   </pic:nvPicPr>
                   <pic:blipFill>
-                    <a:blip r:embed="rId9" cstate="print"/>
+                    <a:blip r:embed="rId8" cstate="print"/>
                     <a:stretch>
                       <a:fillRect/>
                     </a:stretch>
@@ -2916,8 +2792,16 @@
         <w:rPr>
           <w:b/>
           <w:sz w:val="24"/>
-        </w:rPr>
-        <w:t>Na,</w:t>
+          <w:highlight w:val="green"/>
+        </w:rPr>
+        <w:t>Na</w:t>
+      </w:r>
+      <w:r>
+        <w:rPr>
+          <w:b/>
+          <w:sz w:val="24"/>
+        </w:rPr>
+        <w:t>,</w:t>
       </w:r>
       <w:r>
         <w:rPr>
@@ -2927,21 +2811,12 @@
         </w:rPr>
         <w:t xml:space="preserve"> </w:t>
       </w:r>
-      <w:proofErr w:type="spellStart"/>
-      <w:r>
-        <w:rPr>
-          <w:b/>
-          <w:sz w:val="24"/>
-        </w:rPr>
-        <w:t>Nasion</w:t>
-      </w:r>
-      <w:proofErr w:type="spellEnd"/>
-      <w:r>
-        <w:rPr>
-          <w:b/>
-          <w:sz w:val="24"/>
-        </w:rPr>
-        <w:t>:</w:t>
+      <w:r>
+        <w:rPr>
+          <w:b/>
+          <w:sz w:val="24"/>
+        </w:rPr>
+        <w:t>Nasion:</w:t>
       </w:r>
       <w:r>
         <w:rPr>
@@ -2964,7 +2839,6 @@
         </w:rPr>
         <w:t xml:space="preserve"> </w:t>
       </w:r>
-      <w:proofErr w:type="gramStart"/>
       <w:r>
         <w:rPr>
           <w:sz w:val="24"/>
@@ -2984,7 +2858,6 @@
         </w:rPr>
         <w:t>anteriore</w:t>
       </w:r>
-      <w:proofErr w:type="gramEnd"/>
       <w:r>
         <w:rPr>
           <w:spacing w:val="31"/>
@@ -3018,19 +2891,11 @@
         </w:rPr>
         <w:t xml:space="preserve"> </w:t>
       </w:r>
-      <w:proofErr w:type="spellStart"/>
-      <w:r>
-        <w:rPr>
-          <w:sz w:val="24"/>
-        </w:rPr>
-        <w:t>fronto</w:t>
-      </w:r>
-      <w:proofErr w:type="spellEnd"/>
-      <w:r>
-        <w:rPr>
-          <w:sz w:val="24"/>
-        </w:rPr>
-        <w:t xml:space="preserve"> nasale</w:t>
+      <w:r>
+        <w:rPr>
+          <w:sz w:val="24"/>
+        </w:rPr>
+        <w:t>fronto nasale</w:t>
       </w:r>
     </w:p>
     <w:p>
@@ -3128,7 +2993,7 @@
     </w:p>
     <w:p>
       <w:pPr>
-        <w:pStyle w:val="Heading1"/>
+        <w:pStyle w:val="Titolo11"/>
         <w:numPr>
           <w:ilvl w:val="1"/>
           <w:numId w:val="1"/>
@@ -3250,7 +3115,6 @@
         </w:rPr>
         <w:t xml:space="preserve"> </w:t>
       </w:r>
-      <w:proofErr w:type="gramStart"/>
       <w:r>
         <w:rPr>
           <w:sz w:val="24"/>
@@ -3270,7 +3134,6 @@
         </w:rPr>
         <w:t>posteriore</w:t>
       </w:r>
-      <w:proofErr w:type="gramEnd"/>
       <w:r>
         <w:rPr>
           <w:spacing w:val="-2"/>
@@ -3331,44 +3194,22 @@
         <w:rPr>
           <w:b/>
           <w:sz w:val="24"/>
-        </w:rPr>
-        <w:t xml:space="preserve">A o A di </w:t>
-      </w:r>
-      <w:proofErr w:type="spellStart"/>
-      <w:r>
-        <w:rPr>
-          <w:b/>
-          <w:sz w:val="24"/>
-        </w:rPr>
-        <w:t>Downs</w:t>
-      </w:r>
-      <w:proofErr w:type="spellEnd"/>
-      <w:r>
-        <w:rPr>
-          <w:b/>
-          <w:sz w:val="24"/>
-        </w:rPr>
-        <w:t xml:space="preserve">: </w:t>
-      </w:r>
-      <w:r>
-        <w:rPr>
-          <w:sz w:val="24"/>
-        </w:rPr>
-        <w:t xml:space="preserve">punto </w:t>
-      </w:r>
-      <w:proofErr w:type="gramStart"/>
-      <w:r>
-        <w:rPr>
-          <w:sz w:val="24"/>
-        </w:rPr>
-        <w:t>più posteriore</w:t>
-      </w:r>
-      <w:proofErr w:type="gramEnd"/>
-      <w:r>
-        <w:rPr>
-          <w:sz w:val="24"/>
-        </w:rPr>
-        <w:t xml:space="preserve"> della</w:t>
+          <w:highlight w:val="green"/>
+        </w:rPr>
+        <w:t>A</w:t>
+      </w:r>
+      <w:r>
+        <w:rPr>
+          <w:b/>
+          <w:sz w:val="24"/>
+        </w:rPr>
+        <w:t xml:space="preserve"> o A di Downs: </w:t>
+      </w:r>
+      <w:r>
+        <w:rPr>
+          <w:sz w:val="24"/>
+        </w:rPr>
+        <w:t>punto più posteriore della</w:t>
       </w:r>
       <w:r>
         <w:rPr>
@@ -3537,21 +3378,7 @@
         <w:rPr>
           <w:sz w:val="24"/>
         </w:rPr>
-        <w:t xml:space="preserve">punto </w:t>
-      </w:r>
-      <w:proofErr w:type="gramStart"/>
-      <w:r>
-        <w:rPr>
-          <w:sz w:val="24"/>
-        </w:rPr>
-        <w:t xml:space="preserve">di </w:t>
-      </w:r>
-      <w:proofErr w:type="gramEnd"/>
-      <w:r>
-        <w:rPr>
-          <w:sz w:val="24"/>
-        </w:rPr>
-        <w:t>inversione della curvatura del</w:t>
+        <w:t>punto di inversione della curvatura del</w:t>
       </w:r>
       <w:r>
         <w:rPr>
@@ -3602,6 +3429,7 @@
       <w:r>
         <w:rPr>
           <w:sz w:val="24"/>
+          <w:highlight w:val="green"/>
         </w:rPr>
         <w:t>S</w:t>
       </w:r>
@@ -3677,19 +3505,11 @@
         </w:rPr>
         <w:t xml:space="preserve"> </w:t>
       </w:r>
-      <w:proofErr w:type="spellStart"/>
-      <w:r>
-        <w:rPr>
-          <w:sz w:val="24"/>
-        </w:rPr>
-        <w:t>dolicofacciali</w:t>
-      </w:r>
-      <w:proofErr w:type="spellEnd"/>
-      <w:r>
-        <w:rPr>
-          <w:sz w:val="24"/>
-        </w:rPr>
-        <w:t>,</w:t>
+      <w:r>
+        <w:rPr>
+          <w:sz w:val="24"/>
+        </w:rPr>
+        <w:t>dolicofacciali,</w:t>
       </w:r>
       <w:r>
         <w:rPr>
@@ -3870,6 +3690,7 @@
       <w:r>
         <w:rPr>
           <w:sz w:val="24"/>
+          <w:highlight w:val="green"/>
         </w:rPr>
         <w:t>B</w:t>
       </w:r>
@@ -3893,14 +3714,12 @@
         </w:rPr>
         <w:t xml:space="preserve"> </w:t>
       </w:r>
-      <w:proofErr w:type="spellStart"/>
       <w:r>
         <w:rPr>
           <w:sz w:val="24"/>
         </w:rPr>
         <w:t>Pogonion</w:t>
       </w:r>
-      <w:proofErr w:type="spellEnd"/>
       <w:r>
         <w:rPr>
           <w:spacing w:val="-1"/>
@@ -3908,14 +3727,12 @@
         </w:rPr>
         <w:t xml:space="preserve"> </w:t>
       </w:r>
-      <w:proofErr w:type="gramStart"/>
       <w:r>
         <w:rPr>
           <w:sz w:val="24"/>
         </w:rPr>
         <w:t>osseo</w:t>
       </w:r>
-      <w:proofErr w:type="gramEnd"/>
     </w:p>
     <w:p>
       <w:pPr>
@@ -3934,15 +3751,14 @@
           <w:sz w:val="24"/>
         </w:rPr>
       </w:pPr>
-      <w:proofErr w:type="spellStart"/>
-      <w:r>
-        <w:rPr>
-          <w:b/>
-          <w:sz w:val="24"/>
+      <w:r>
+        <w:rPr>
+          <w:b/>
+          <w:sz w:val="24"/>
+          <w:highlight w:val="lightGray"/>
         </w:rPr>
         <w:t>Pg</w:t>
       </w:r>
-      <w:proofErr w:type="spellEnd"/>
       <w:r>
         <w:rPr>
           <w:b/>
@@ -3958,21 +3774,12 @@
         </w:rPr>
         <w:t xml:space="preserve"> </w:t>
       </w:r>
-      <w:proofErr w:type="spellStart"/>
-      <w:r>
-        <w:rPr>
-          <w:b/>
-          <w:sz w:val="24"/>
-        </w:rPr>
-        <w:t>Pogonion</w:t>
-      </w:r>
-      <w:proofErr w:type="spellEnd"/>
-      <w:r>
-        <w:rPr>
-          <w:b/>
-          <w:sz w:val="24"/>
-        </w:rPr>
-        <w:t>:</w:t>
+      <w:r>
+        <w:rPr>
+          <w:b/>
+          <w:sz w:val="24"/>
+        </w:rPr>
+        <w:t>Pogonion:</w:t>
       </w:r>
       <w:r>
         <w:rPr>
@@ -3995,7 +3802,6 @@
         </w:rPr>
         <w:t xml:space="preserve"> </w:t>
       </w:r>
-      <w:proofErr w:type="gramStart"/>
       <w:r>
         <w:rPr>
           <w:sz w:val="24"/>
@@ -4015,7 +3821,6 @@
         </w:rPr>
         <w:t>anteriore</w:t>
       </w:r>
-      <w:proofErr w:type="gramEnd"/>
       <w:r>
         <w:rPr>
           <w:spacing w:val="-3"/>
@@ -4115,8 +3920,16 @@
         <w:rPr>
           <w:b/>
           <w:sz w:val="24"/>
-        </w:rPr>
-        <w:t>Me,</w:t>
+          <w:highlight w:val="lightGray"/>
+        </w:rPr>
+        <w:t>Me</w:t>
+      </w:r>
+      <w:r>
+        <w:rPr>
+          <w:b/>
+          <w:sz w:val="24"/>
+        </w:rPr>
+        <w:t>,</w:t>
       </w:r>
       <w:r>
         <w:rPr>
@@ -4126,21 +3939,12 @@
         </w:rPr>
         <w:t xml:space="preserve"> </w:t>
       </w:r>
-      <w:proofErr w:type="spellStart"/>
-      <w:r>
-        <w:rPr>
-          <w:b/>
-          <w:sz w:val="24"/>
-        </w:rPr>
-        <w:t>Menton</w:t>
-      </w:r>
-      <w:proofErr w:type="spellEnd"/>
-      <w:r>
-        <w:rPr>
-          <w:b/>
-          <w:sz w:val="24"/>
-        </w:rPr>
-        <w:t>:</w:t>
+      <w:r>
+        <w:rPr>
+          <w:b/>
+          <w:sz w:val="24"/>
+        </w:rPr>
+        <w:t>Menton:</w:t>
       </w:r>
       <w:r>
         <w:rPr>
@@ -4176,7 +3980,6 @@
         </w:rPr>
         <w:t xml:space="preserve"> </w:t>
       </w:r>
-      <w:proofErr w:type="gramStart"/>
       <w:r>
         <w:rPr>
           <w:sz w:val="24"/>
@@ -4196,7 +3999,6 @@
         </w:rPr>
         <w:t>inferiore</w:t>
       </w:r>
-      <w:proofErr w:type="gramEnd"/>
       <w:r>
         <w:rPr>
           <w:spacing w:val="-1"/>
@@ -4279,21 +4081,12 @@
           <w:sz w:val="24"/>
         </w:rPr>
       </w:pPr>
-      <w:proofErr w:type="spellStart"/>
-      <w:r>
-        <w:rPr>
-          <w:b/>
-          <w:sz w:val="24"/>
-        </w:rPr>
-        <w:t>Ba</w:t>
-      </w:r>
-      <w:proofErr w:type="spellEnd"/>
-      <w:r>
-        <w:rPr>
-          <w:b/>
-          <w:sz w:val="24"/>
-        </w:rPr>
-        <w:t>,</w:t>
+      <w:r>
+        <w:rPr>
+          <w:b/>
+          <w:sz w:val="24"/>
+        </w:rPr>
+        <w:t>Ba,</w:t>
       </w:r>
       <w:r>
         <w:rPr>
@@ -4303,21 +4096,12 @@
         </w:rPr>
         <w:t xml:space="preserve"> </w:t>
       </w:r>
-      <w:proofErr w:type="spellStart"/>
-      <w:r>
-        <w:rPr>
-          <w:b/>
-          <w:sz w:val="24"/>
-        </w:rPr>
-        <w:t>Basion</w:t>
-      </w:r>
-      <w:proofErr w:type="spellEnd"/>
-      <w:r>
-        <w:rPr>
-          <w:b/>
-          <w:sz w:val="24"/>
-        </w:rPr>
-        <w:t>:</w:t>
+      <w:r>
+        <w:rPr>
+          <w:b/>
+          <w:sz w:val="24"/>
+        </w:rPr>
+        <w:t>Basion:</w:t>
       </w:r>
       <w:r>
         <w:rPr>
@@ -4418,14 +4202,12 @@
         </w:rPr>
         <w:t xml:space="preserve"> </w:t>
       </w:r>
-      <w:proofErr w:type="gramStart"/>
       <w:r>
         <w:rPr>
           <w:sz w:val="24"/>
         </w:rPr>
         <w:t>occipitale</w:t>
       </w:r>
-      <w:proofErr w:type="gramEnd"/>
     </w:p>
     <w:p>
       <w:pPr>
@@ -4458,21 +4240,12 @@
         </w:rPr>
         <w:t xml:space="preserve"> </w:t>
       </w:r>
-      <w:proofErr w:type="spellStart"/>
-      <w:r>
-        <w:rPr>
-          <w:b/>
-          <w:sz w:val="24"/>
-        </w:rPr>
-        <w:t>Porion</w:t>
-      </w:r>
-      <w:proofErr w:type="spellEnd"/>
-      <w:r>
-        <w:rPr>
-          <w:b/>
-          <w:sz w:val="24"/>
-        </w:rPr>
-        <w:t>:</w:t>
+      <w:r>
+        <w:rPr>
+          <w:b/>
+          <w:sz w:val="24"/>
+        </w:rPr>
+        <w:t>Porion:</w:t>
       </w:r>
       <w:r>
         <w:rPr>
@@ -4574,8 +4347,16 @@
         <w:rPr>
           <w:b/>
           <w:sz w:val="24"/>
-        </w:rPr>
-        <w:t>S,</w:t>
+          <w:highlight w:val="green"/>
+        </w:rPr>
+        <w:t>S</w:t>
+      </w:r>
+      <w:r>
+        <w:rPr>
+          <w:b/>
+          <w:sz w:val="24"/>
+        </w:rPr>
+        <w:t>,</w:t>
       </w:r>
       <w:r>
         <w:rPr>
@@ -4659,14 +4440,12 @@
         </w:rPr>
         <w:t xml:space="preserve"> </w:t>
       </w:r>
-      <w:proofErr w:type="gramStart"/>
       <w:r>
         <w:rPr>
           <w:sz w:val="24"/>
         </w:rPr>
         <w:t>turcica</w:t>
       </w:r>
-      <w:proofErr w:type="gramEnd"/>
     </w:p>
     <w:p>
       <w:pPr>
@@ -4714,23 +4493,7 @@
           <w:sz w:val="24"/>
         </w:rPr>
         <w:tab/>
-      </w:r>
-      <w:proofErr w:type="spellStart"/>
-      <w:proofErr w:type="gramStart"/>
-      <w:r>
-        <w:rPr>
-          <w:b/>
-          <w:sz w:val="24"/>
-        </w:rPr>
-        <w:t>Intermolare</w:t>
-      </w:r>
-      <w:proofErr w:type="spellEnd"/>
-      <w:r>
-        <w:rPr>
-          <w:b/>
-          <w:sz w:val="24"/>
-        </w:rPr>
-        <w:t>:</w:t>
+        <w:t>Intermolare:</w:t>
       </w:r>
       <w:r>
         <w:rPr>
@@ -4764,15 +4527,8 @@
           <w:sz w:val="24"/>
         </w:rPr>
         <w:tab/>
-      </w:r>
-      <w:proofErr w:type="spellStart"/>
-      <w:r>
-        <w:rPr>
-          <w:sz w:val="24"/>
-        </w:rPr>
         <w:t>intermolare</w:t>
       </w:r>
-      <w:proofErr w:type="spellEnd"/>
       <w:r>
         <w:rPr>
           <w:sz w:val="24"/>
@@ -4807,14 +4563,12 @@
         </w:rPr>
         <w:t xml:space="preserve"> </w:t>
       </w:r>
-      <w:proofErr w:type="spellStart"/>
       <w:r>
         <w:rPr>
           <w:sz w:val="24"/>
         </w:rPr>
         <w:t>interocclusale</w:t>
       </w:r>
-      <w:proofErr w:type="spellEnd"/>
       <w:r>
         <w:rPr>
           <w:spacing w:val="-2"/>
@@ -4917,14 +4671,7 @@
         <w:rPr>
           <w:sz w:val="24"/>
         </w:rPr>
-        <w:t>vertica</w:t>
-      </w:r>
-      <w:proofErr w:type="gramEnd"/>
-      <w:r>
-        <w:rPr>
-          <w:sz w:val="24"/>
-        </w:rPr>
-        <w:t>le)</w:t>
+        <w:t>verticale)</w:t>
       </w:r>
     </w:p>
     <w:p>
@@ -4944,7 +4691,6 @@
           <w:sz w:val="24"/>
         </w:rPr>
       </w:pPr>
-      <w:proofErr w:type="spellStart"/>
       <w:r>
         <w:rPr>
           <w:b/>
@@ -4952,7 +4698,6 @@
         </w:rPr>
         <w:t>Pt</w:t>
       </w:r>
-      <w:proofErr w:type="spellEnd"/>
       <w:r>
         <w:rPr>
           <w:b/>
@@ -5180,70 +4925,60 @@
         <w:rPr>
           <w:sz w:val="24"/>
         </w:rPr>
-        <w:t xml:space="preserve">posteriore </w:t>
-      </w:r>
-      <w:proofErr w:type="gramStart"/>
-      <w:r>
-        <w:rPr>
-          <w:sz w:val="24"/>
-        </w:rPr>
-        <w:t>della</w:t>
-      </w:r>
-      <w:proofErr w:type="gramEnd"/>
-      <w:r>
-        <w:rPr>
-          <w:sz w:val="24"/>
-        </w:rPr>
-        <w:t xml:space="preserve"> fessure </w:t>
-      </w:r>
-      <w:proofErr w:type="spellStart"/>
+        <w:t>posteriore della fessure pterigo mascellare. Dove si</w:t>
+      </w:r>
+      <w:r>
+        <w:rPr>
+          <w:spacing w:val="1"/>
+          <w:sz w:val="24"/>
+        </w:rPr>
+        <w:t xml:space="preserve"> </w:t>
+      </w:r>
+      <w:r>
+        <w:rPr>
+          <w:sz w:val="24"/>
+        </w:rPr>
+        <w:t>individua</w:t>
+      </w:r>
+      <w:r>
+        <w:rPr>
+          <w:spacing w:val="9"/>
+          <w:sz w:val="24"/>
+        </w:rPr>
+        <w:t xml:space="preserve"> </w:t>
+      </w:r>
+      <w:r>
+        <w:rPr>
+          <w:sz w:val="24"/>
+        </w:rPr>
+        <w:t>la</w:t>
+      </w:r>
+      <w:r>
+        <w:rPr>
+          <w:spacing w:val="11"/>
+          <w:sz w:val="24"/>
+        </w:rPr>
+        <w:t xml:space="preserve"> </w:t>
+      </w:r>
+      <w:r>
+        <w:rPr>
+          <w:sz w:val="24"/>
+        </w:rPr>
+        <w:t>fossa</w:t>
+      </w:r>
+      <w:r>
+        <w:rPr>
+          <w:spacing w:val="10"/>
+          <w:sz w:val="24"/>
+        </w:rPr>
+        <w:t xml:space="preserve"> </w:t>
+      </w:r>
       <w:r>
         <w:rPr>
           <w:sz w:val="24"/>
         </w:rPr>
         <w:t>pterigo</w:t>
       </w:r>
-      <w:proofErr w:type="spellEnd"/>
-      <w:r>
-        <w:rPr>
-          <w:sz w:val="24"/>
-        </w:rPr>
-        <w:t xml:space="preserve"> mascellare. Dove </w:t>
-      </w:r>
-      <w:proofErr w:type="gramStart"/>
-      <w:r>
-        <w:rPr>
-          <w:sz w:val="24"/>
-        </w:rPr>
-        <w:t>si</w:t>
-      </w:r>
-      <w:r>
-        <w:rPr>
-          <w:spacing w:val="1"/>
-          <w:sz w:val="24"/>
-        </w:rPr>
-        <w:t xml:space="preserve"> </w:t>
-      </w:r>
-      <w:proofErr w:type="gramEnd"/>
-      <w:r>
-        <w:rPr>
-          <w:sz w:val="24"/>
-        </w:rPr>
-        <w:t>individua</w:t>
-      </w:r>
-      <w:r>
-        <w:rPr>
-          <w:spacing w:val="9"/>
-          <w:sz w:val="24"/>
-        </w:rPr>
-        <w:t xml:space="preserve"> </w:t>
-      </w:r>
-      <w:r>
-        <w:rPr>
-          <w:sz w:val="24"/>
-        </w:rPr>
-        <w:t>la</w:t>
-      </w:r>
       <w:r>
         <w:rPr>
           <w:spacing w:val="11"/>
@@ -5255,7 +4990,33 @@
         <w:rPr>
           <w:sz w:val="24"/>
         </w:rPr>
-        <w:t>fossa</w:t>
+        <w:t>mascellare</w:t>
+      </w:r>
+      <w:r>
+        <w:rPr>
+          <w:spacing w:val="11"/>
+          <w:sz w:val="24"/>
+        </w:rPr>
+        <w:t xml:space="preserve"> </w:t>
+      </w:r>
+      <w:r>
+        <w:rPr>
+          <w:sz w:val="24"/>
+        </w:rPr>
+        <w:t>il</w:t>
+      </w:r>
+      <w:r>
+        <w:rPr>
+          <w:spacing w:val="11"/>
+          <w:sz w:val="24"/>
+        </w:rPr>
+        <w:t xml:space="preserve"> </w:t>
+      </w:r>
+      <w:r>
+        <w:rPr>
+          <w:sz w:val="24"/>
+        </w:rPr>
+        <w:t>punto</w:t>
       </w:r>
       <w:r>
         <w:rPr>
@@ -5264,68 +5025,12 @@
         </w:rPr>
         <w:t xml:space="preserve"> </w:t>
       </w:r>
-      <w:proofErr w:type="spellStart"/>
-      <w:r>
-        <w:rPr>
-          <w:sz w:val="24"/>
-        </w:rPr>
-        <w:t>pterigo</w:t>
-      </w:r>
-      <w:proofErr w:type="spellEnd"/>
-      <w:r>
-        <w:rPr>
-          <w:spacing w:val="11"/>
-          <w:sz w:val="24"/>
-        </w:rPr>
-        <w:t xml:space="preserve"> </w:t>
-      </w:r>
-      <w:r>
-        <w:rPr>
-          <w:sz w:val="24"/>
-        </w:rPr>
-        <w:t>mascellare</w:t>
-      </w:r>
-      <w:r>
-        <w:rPr>
-          <w:spacing w:val="11"/>
-          <w:sz w:val="24"/>
-        </w:rPr>
-        <w:t xml:space="preserve"> </w:t>
-      </w:r>
-      <w:r>
-        <w:rPr>
-          <w:sz w:val="24"/>
-        </w:rPr>
-        <w:t>il</w:t>
-      </w:r>
-      <w:r>
-        <w:rPr>
-          <w:spacing w:val="11"/>
-          <w:sz w:val="24"/>
-        </w:rPr>
-        <w:t xml:space="preserve"> </w:t>
-      </w:r>
-      <w:r>
-        <w:rPr>
-          <w:sz w:val="24"/>
-        </w:rPr>
-        <w:t>punto</w:t>
-      </w:r>
-      <w:r>
-        <w:rPr>
-          <w:spacing w:val="10"/>
-          <w:sz w:val="24"/>
-        </w:rPr>
-        <w:t xml:space="preserve"> </w:t>
-      </w:r>
-      <w:proofErr w:type="spellStart"/>
       <w:r>
         <w:rPr>
           <w:sz w:val="24"/>
         </w:rPr>
         <w:t>Pt</w:t>
       </w:r>
-      <w:proofErr w:type="spellEnd"/>
       <w:r>
         <w:rPr>
           <w:spacing w:val="12"/>
@@ -5359,22 +5064,12 @@
         </w:rPr>
         <w:t xml:space="preserve"> </w:t>
       </w:r>
-      <w:proofErr w:type="gramStart"/>
-      <w:r>
-        <w:rPr>
-          <w:sz w:val="24"/>
-        </w:rPr>
-        <w:t>(</w:t>
-      </w:r>
-      <w:proofErr w:type="spellStart"/>
-      <w:r>
-        <w:rPr>
-          <w:sz w:val="24"/>
-        </w:rPr>
-        <w:t>img</w:t>
-      </w:r>
-      <w:proofErr w:type="spellEnd"/>
-      <w:proofErr w:type="gramEnd"/>
+      <w:r>
+        <w:rPr>
+          <w:sz w:val="24"/>
+        </w:rPr>
+        <w:t>(img</w:t>
+      </w:r>
       <w:r>
         <w:rPr>
           <w:spacing w:val="1"/>
@@ -5464,21 +5159,7 @@
         <w:rPr>
           <w:sz w:val="24"/>
         </w:rPr>
-        <w:t xml:space="preserve">particolarmente </w:t>
-      </w:r>
-      <w:proofErr w:type="gramStart"/>
-      <w:r>
-        <w:rPr>
-          <w:sz w:val="24"/>
-        </w:rPr>
-        <w:t>significativo</w:t>
-      </w:r>
-      <w:proofErr w:type="gramEnd"/>
-      <w:r>
-        <w:rPr>
-          <w:sz w:val="24"/>
-        </w:rPr>
-        <w:t>.</w:t>
+        <w:t>particolarmente significativo.</w:t>
       </w:r>
     </w:p>
     <w:p>
@@ -5502,18 +5183,25 @@
         <w:rPr>
           <w:b/>
           <w:sz w:val="24"/>
-        </w:rPr>
-        <w:t>Go,</w:t>
-      </w:r>
-      <w:r>
-        <w:rPr>
-          <w:b/>
-          <w:spacing w:val="1"/>
-          <w:sz w:val="24"/>
-        </w:rPr>
-        <w:t xml:space="preserve"> </w:t>
-      </w:r>
-      <w:proofErr w:type="spellStart"/>
+          <w:highlight w:val="cyan"/>
+        </w:rPr>
+        <w:t>Go</w:t>
+      </w:r>
+      <w:r>
+        <w:rPr>
+          <w:b/>
+          <w:sz w:val="24"/>
+        </w:rPr>
+        <w:t>,</w:t>
+      </w:r>
+      <w:r>
+        <w:rPr>
+          <w:b/>
+          <w:spacing w:val="1"/>
+          <w:sz w:val="24"/>
+        </w:rPr>
+        <w:t xml:space="preserve"> </w:t>
+      </w:r>
       <w:r>
         <w:rPr>
           <w:b/>
@@ -5521,7 +5209,6 @@
         </w:rPr>
         <w:t>gonion</w:t>
       </w:r>
-      <w:proofErr w:type="spellEnd"/>
       <w:r>
         <w:rPr>
           <w:sz w:val="24"/>
@@ -5548,7 +5235,6 @@
         </w:rPr>
         <w:t xml:space="preserve"> </w:t>
       </w:r>
-      <w:proofErr w:type="gramStart"/>
       <w:r>
         <w:rPr>
           <w:sz w:val="24"/>
@@ -5568,7 +5254,6 @@
         </w:rPr>
         <w:t>inferiore</w:t>
       </w:r>
-      <w:proofErr w:type="gramEnd"/>
       <w:r>
         <w:rPr>
           <w:spacing w:val="1"/>
@@ -5703,14 +5388,12 @@
           <w:sz w:val="24"/>
         </w:rPr>
       </w:pPr>
-      <w:proofErr w:type="gramStart"/>
       <w:r>
         <w:rPr>
           <w:sz w:val="24"/>
         </w:rPr>
         <w:t>la</w:t>
       </w:r>
-      <w:proofErr w:type="gramEnd"/>
       <w:r>
         <w:rPr>
           <w:spacing w:val="6"/>
@@ -5891,14 +5574,12 @@
           <w:sz w:val="24"/>
         </w:rPr>
       </w:pPr>
-      <w:proofErr w:type="gramStart"/>
       <w:r>
         <w:rPr>
           <w:sz w:val="24"/>
         </w:rPr>
         <w:t>e</w:t>
       </w:r>
-      <w:proofErr w:type="gramEnd"/>
       <w:r>
         <w:rPr>
           <w:spacing w:val="1"/>
@@ -6010,7 +5691,6 @@
         </w:rPr>
         <w:t xml:space="preserve"> </w:t>
       </w:r>
-      <w:proofErr w:type="spellStart"/>
       <w:r>
         <w:rPr>
           <w:b/>
@@ -6018,7 +5698,6 @@
         </w:rPr>
         <w:t>Menton</w:t>
       </w:r>
-      <w:proofErr w:type="spellEnd"/>
       <w:r>
         <w:rPr>
           <w:b/>
@@ -6251,7 +5930,7 @@
     </w:p>
     <w:p>
       <w:pPr>
-        <w:pStyle w:val="Corpodeltesto"/>
+        <w:pStyle w:val="Corpotesto"/>
         <w:ind w:left="672"/>
         <w:rPr>
           <w:highlight w:val="yellow"/>
@@ -6260,7 +5939,7 @@
     </w:p>
     <w:p>
       <w:pPr>
-        <w:pStyle w:val="Corpodeltesto"/>
+        <w:pStyle w:val="Corpotesto"/>
         <w:ind w:left="672"/>
         <w:rPr>
           <w:highlight w:val="yellow"/>
@@ -6269,7 +5948,7 @@
     </w:p>
     <w:p>
       <w:pPr>
-        <w:pStyle w:val="Corpodeltesto"/>
+        <w:pStyle w:val="Corpotesto"/>
         <w:ind w:left="672"/>
         <w:rPr>
           <w:highlight w:val="yellow"/>
@@ -6278,7 +5957,7 @@
     </w:p>
     <w:p>
       <w:pPr>
-        <w:pStyle w:val="Corpodeltesto"/>
+        <w:pStyle w:val="Corpotesto"/>
         <w:ind w:left="672"/>
         <w:rPr>
           <w:highlight w:val="yellow"/>
@@ -6287,7 +5966,7 @@
     </w:p>
     <w:p>
       <w:pPr>
-        <w:pStyle w:val="Corpodeltesto"/>
+        <w:pStyle w:val="Corpotesto"/>
         <w:ind w:left="672"/>
         <w:rPr>
           <w:highlight w:val="yellow"/>
@@ -6296,7 +5975,7 @@
     </w:p>
     <w:p>
       <w:pPr>
-        <w:pStyle w:val="Corpodeltesto"/>
+        <w:pStyle w:val="Corpotesto"/>
         <w:ind w:left="672"/>
         <w:rPr>
           <w:highlight w:val="yellow"/>
@@ -6305,7 +5984,7 @@
     </w:p>
     <w:p>
       <w:pPr>
-        <w:pStyle w:val="Corpodeltesto"/>
+        <w:pStyle w:val="Corpotesto"/>
         <w:ind w:left="672"/>
         <w:rPr>
           <w:highlight w:val="yellow"/>
@@ -6314,7 +5993,7 @@
     </w:p>
     <w:p>
       <w:pPr>
-        <w:pStyle w:val="Corpodeltesto"/>
+        <w:pStyle w:val="Corpotesto"/>
         <w:ind w:left="672"/>
         <w:rPr>
           <w:highlight w:val="yellow"/>
@@ -6323,7 +6002,7 @@
     </w:p>
     <w:p>
       <w:pPr>
-        <w:pStyle w:val="Corpodeltesto"/>
+        <w:pStyle w:val="Corpotesto"/>
         <w:ind w:left="672"/>
         <w:rPr>
           <w:highlight w:val="yellow"/>
@@ -6332,7 +6011,7 @@
     </w:p>
     <w:p>
       <w:pPr>
-        <w:pStyle w:val="Corpodeltesto"/>
+        <w:pStyle w:val="Corpotesto"/>
         <w:ind w:left="672"/>
         <w:rPr>
           <w:highlight w:val="yellow"/>
@@ -6341,19 +6020,19 @@
     </w:p>
     <w:p>
       <w:pPr>
-        <w:pStyle w:val="Corpodeltesto"/>
+        <w:pStyle w:val="Corpotesto"/>
         <w:ind w:left="672"/>
         <w:rPr>
           <w:highlight w:val="yellow"/>
         </w:rPr>
       </w:pPr>
-      <w:bookmarkStart w:id="0" w:name="_GoBack"/>
       <w:r>
         <w:rPr>
           <w:i/>
           <w:noProof/>
           <w:lang w:eastAsia="it-IT"/>
         </w:rPr>
+        <w:lastRenderedPageBreak/>
         <w:drawing>
           <wp:anchor distT="0" distB="0" distL="114300" distR="114300" simplePos="0" relativeHeight="251664384" behindDoc="0" locked="0" layoutInCell="1" allowOverlap="1" wp14:anchorId="52450577" wp14:editId="3CEF870A">
             <wp:simplePos x="0" y="0"/>
@@ -6378,7 +6057,7 @@
                     <pic:cNvPicPr/>
                   </pic:nvPicPr>
                   <pic:blipFill>
-                    <a:blip r:embed="rId10">
+                    <a:blip r:embed="rId9">
                       <a:extLst>
                         <a:ext uri="{28A0092B-C50C-407E-A947-70E740481C1C}">
                           <a14:useLocalDpi xmlns:a14="http://schemas.microsoft.com/office/drawing/2010/main" val="0"/>
@@ -6410,11 +6089,10 @@
           </wp:anchor>
         </w:drawing>
       </w:r>
-      <w:bookmarkEnd w:id="0"/>
-    </w:p>
-    <w:p>
-      <w:pPr>
-        <w:pStyle w:val="Corpodeltesto"/>
+    </w:p>
+    <w:p>
+      <w:pPr>
+        <w:pStyle w:val="Corpotesto"/>
         <w:ind w:left="672"/>
         <w:rPr>
           <w:highlight w:val="yellow"/>
@@ -6423,7 +6101,7 @@
     </w:p>
     <w:p>
       <w:pPr>
-        <w:pStyle w:val="Corpodeltesto"/>
+        <w:pStyle w:val="Corpotesto"/>
         <w:ind w:left="672"/>
         <w:rPr>
           <w:highlight w:val="yellow"/>
@@ -6432,7 +6110,7 @@
     </w:p>
     <w:p>
       <w:pPr>
-        <w:pStyle w:val="Corpodeltesto"/>
+        <w:pStyle w:val="Corpotesto"/>
         <w:ind w:left="672"/>
         <w:rPr>
           <w:highlight w:val="yellow"/>
@@ -6441,7 +6119,7 @@
     </w:p>
     <w:p>
       <w:pPr>
-        <w:pStyle w:val="Corpodeltesto"/>
+        <w:pStyle w:val="Corpotesto"/>
         <w:ind w:left="672"/>
         <w:rPr>
           <w:highlight w:val="yellow"/>
@@ -6450,7 +6128,7 @@
     </w:p>
     <w:p>
       <w:pPr>
-        <w:pStyle w:val="Corpodeltesto"/>
+        <w:pStyle w:val="Corpotesto"/>
         <w:ind w:left="672"/>
         <w:rPr>
           <w:highlight w:val="yellow"/>
@@ -6459,7 +6137,7 @@
     </w:p>
     <w:p>
       <w:pPr>
-        <w:pStyle w:val="Corpodeltesto"/>
+        <w:pStyle w:val="Corpotesto"/>
         <w:ind w:left="672"/>
         <w:rPr>
           <w:highlight w:val="yellow"/>
@@ -6468,7 +6146,7 @@
     </w:p>
     <w:p>
       <w:pPr>
-        <w:pStyle w:val="Corpodeltesto"/>
+        <w:pStyle w:val="Corpotesto"/>
         <w:ind w:left="672"/>
         <w:rPr>
           <w:highlight w:val="yellow"/>
@@ -6477,7 +6155,7 @@
     </w:p>
     <w:p>
       <w:pPr>
-        <w:pStyle w:val="Corpodeltesto"/>
+        <w:pStyle w:val="Corpotesto"/>
         <w:ind w:left="672"/>
         <w:rPr>
           <w:highlight w:val="yellow"/>
@@ -6486,7 +6164,7 @@
     </w:p>
     <w:p>
       <w:pPr>
-        <w:pStyle w:val="Corpodeltesto"/>
+        <w:pStyle w:val="Corpotesto"/>
         <w:ind w:left="672"/>
         <w:rPr>
           <w:highlight w:val="yellow"/>
@@ -6495,7 +6173,7 @@
     </w:p>
     <w:p>
       <w:pPr>
-        <w:pStyle w:val="Corpodeltesto"/>
+        <w:pStyle w:val="Corpotesto"/>
         <w:ind w:left="672"/>
         <w:rPr>
           <w:highlight w:val="yellow"/>
@@ -6504,7 +6182,7 @@
     </w:p>
     <w:p>
       <w:pPr>
-        <w:pStyle w:val="Corpodeltesto"/>
+        <w:pStyle w:val="Corpotesto"/>
         <w:ind w:left="672"/>
         <w:rPr>
           <w:highlight w:val="yellow"/>
@@ -6513,7 +6191,7 @@
     </w:p>
     <w:p>
       <w:pPr>
-        <w:pStyle w:val="Corpodeltesto"/>
+        <w:pStyle w:val="Corpotesto"/>
         <w:ind w:left="672"/>
         <w:rPr>
           <w:highlight w:val="yellow"/>
@@ -6522,7 +6200,7 @@
     </w:p>
     <w:p>
       <w:pPr>
-        <w:pStyle w:val="Corpodeltesto"/>
+        <w:pStyle w:val="Corpotesto"/>
         <w:ind w:left="672"/>
         <w:rPr>
           <w:highlight w:val="yellow"/>
@@ -6531,7 +6209,7 @@
     </w:p>
     <w:p>
       <w:pPr>
-        <w:pStyle w:val="Corpodeltesto"/>
+        <w:pStyle w:val="Corpotesto"/>
         <w:ind w:left="672"/>
         <w:rPr>
           <w:highlight w:val="yellow"/>
@@ -6540,7 +6218,7 @@
     </w:p>
     <w:p>
       <w:pPr>
-        <w:pStyle w:val="Corpodeltesto"/>
+        <w:pStyle w:val="Corpotesto"/>
         <w:ind w:left="672"/>
         <w:rPr>
           <w:highlight w:val="yellow"/>
@@ -6549,7 +6227,7 @@
     </w:p>
     <w:p>
       <w:pPr>
-        <w:pStyle w:val="Corpodeltesto"/>
+        <w:pStyle w:val="Corpotesto"/>
         <w:ind w:left="672"/>
       </w:pPr>
       <w:r>
@@ -6561,7 +6239,7 @@
     </w:p>
     <w:p>
       <w:pPr>
-        <w:pStyle w:val="Corpodeltesto"/>
+        <w:pStyle w:val="Corpotesto"/>
         <w:ind w:left="672"/>
       </w:pPr>
       <w:r>
@@ -6717,11 +6395,9 @@
         </w:rPr>
         <w:t xml:space="preserve"> </w:t>
       </w:r>
-      <w:proofErr w:type="spellStart"/>
       <w:r>
         <w:t>cefalometrici</w:t>
       </w:r>
-      <w:proofErr w:type="spellEnd"/>
       <w:r>
         <w:rPr>
           <w:spacing w:val="-1"/>
@@ -6857,19 +6533,11 @@
         </w:rPr>
         <w:t xml:space="preserve"> </w:t>
       </w:r>
-      <w:proofErr w:type="spellStart"/>
-      <w:r>
-        <w:rPr>
-          <w:sz w:val="24"/>
-        </w:rPr>
-        <w:t>Nasion</w:t>
-      </w:r>
-      <w:proofErr w:type="spellEnd"/>
-      <w:r>
-        <w:rPr>
-          <w:sz w:val="24"/>
-        </w:rPr>
-        <w:t xml:space="preserve"> (è’</w:t>
+      <w:r>
+        <w:rPr>
+          <w:sz w:val="24"/>
+        </w:rPr>
+        <w:t>Nasion (è’</w:t>
       </w:r>
       <w:r>
         <w:rPr>
@@ -6972,8 +6640,16 @@
         <w:rPr>
           <w:b/>
           <w:sz w:val="24"/>
-        </w:rPr>
-        <w:t>SNA:</w:t>
+          <w:highlight w:val="cyan"/>
+        </w:rPr>
+        <w:t>SNA</w:t>
+      </w:r>
+      <w:r>
+        <w:rPr>
+          <w:b/>
+          <w:sz w:val="24"/>
+        </w:rPr>
+        <w:t>:</w:t>
       </w:r>
       <w:r>
         <w:rPr>
@@ -7113,7 +6789,6 @@
         </w:rPr>
         <w:t xml:space="preserve"> </w:t>
       </w:r>
-      <w:proofErr w:type="gramStart"/>
       <w:r>
         <w:rPr>
           <w:sz w:val="24"/>
@@ -7146,7 +6821,6 @@
         </w:rPr>
         <w:t>(punto</w:t>
       </w:r>
-      <w:proofErr w:type="gramEnd"/>
       <w:r>
         <w:rPr>
           <w:spacing w:val="14"/>
@@ -7180,19 +6854,11 @@
         </w:rPr>
         <w:t xml:space="preserve"> </w:t>
       </w:r>
-      <w:proofErr w:type="spellStart"/>
-      <w:r>
-        <w:rPr>
-          <w:sz w:val="24"/>
-        </w:rPr>
-        <w:t>Downs</w:t>
-      </w:r>
-      <w:proofErr w:type="spellEnd"/>
-      <w:r>
-        <w:rPr>
-          <w:sz w:val="24"/>
-        </w:rPr>
-        <w:t>)</w:t>
+      <w:r>
+        <w:rPr>
+          <w:sz w:val="24"/>
+        </w:rPr>
+        <w:t>Downs)</w:t>
       </w:r>
       <w:r>
         <w:rPr>
@@ -7307,7 +6973,7 @@
                     <pic:cNvPicPr/>
                   </pic:nvPicPr>
                   <pic:blipFill>
-                    <a:blip r:embed="rId11" cstate="print"/>
+                    <a:blip r:embed="rId10" cstate="print"/>
                     <a:stretch>
                       <a:fillRect/>
                     </a:stretch>
@@ -7490,22 +7156,15 @@
       <w:r>
         <w:rPr>
           <w:sz w:val="24"/>
+          <w:highlight w:val="green"/>
         </w:rPr>
         <w:t>B</w:t>
       </w:r>
-      <w:proofErr w:type="gramStart"/>
-      <w:r>
-        <w:rPr>
-          <w:sz w:val="24"/>
-        </w:rPr>
-        <w:t xml:space="preserve">  </w:t>
-      </w:r>
-      <w:proofErr w:type="gramEnd"/>
-      <w:r>
-        <w:rPr>
-          <w:sz w:val="24"/>
-        </w:rPr>
-        <w:t>di</w:t>
+      <w:r>
+        <w:rPr>
+          <w:sz w:val="24"/>
+        </w:rPr>
+        <w:t xml:space="preserve">  di</w:t>
       </w:r>
       <w:r>
         <w:rPr>
@@ -7514,19 +7173,11 @@
         </w:rPr>
         <w:t xml:space="preserve"> </w:t>
       </w:r>
-      <w:proofErr w:type="spellStart"/>
-      <w:r>
-        <w:rPr>
-          <w:sz w:val="24"/>
-        </w:rPr>
-        <w:t>Downs</w:t>
-      </w:r>
-      <w:proofErr w:type="spellEnd"/>
-      <w:r>
-        <w:rPr>
-          <w:sz w:val="24"/>
-        </w:rPr>
-        <w:t>,</w:t>
+      <w:r>
+        <w:rPr>
+          <w:sz w:val="24"/>
+        </w:rPr>
+        <w:t>Downs,</w:t>
       </w:r>
       <w:r>
         <w:rPr>
@@ -7724,21 +7375,7 @@
         <w:rPr>
           <w:sz w:val="24"/>
         </w:rPr>
-        <w:t>l’</w:t>
-      </w:r>
-      <w:proofErr w:type="gramStart"/>
-      <w:r>
-        <w:rPr>
-          <w:sz w:val="24"/>
-        </w:rPr>
-        <w:t>angolo</w:t>
-      </w:r>
-      <w:proofErr w:type="gramEnd"/>
-      <w:r>
-        <w:rPr>
-          <w:sz w:val="24"/>
-        </w:rPr>
-        <w:t xml:space="preserve"> SNB.</w:t>
+        <w:t>l’angolo SNB.</w:t>
       </w:r>
     </w:p>
     <w:p>
@@ -7869,19 +7506,11 @@
         </w:rPr>
         <w:t xml:space="preserve"> </w:t>
       </w:r>
-      <w:proofErr w:type="spellStart"/>
-      <w:r>
-        <w:rPr>
-          <w:sz w:val="24"/>
-        </w:rPr>
-        <w:t>Porion</w:t>
-      </w:r>
-      <w:proofErr w:type="spellEnd"/>
-      <w:r>
-        <w:rPr>
-          <w:sz w:val="24"/>
-        </w:rPr>
-        <w:t xml:space="preserve"> al</w:t>
+      <w:r>
+        <w:rPr>
+          <w:sz w:val="24"/>
+        </w:rPr>
+        <w:t>Porion al</w:t>
       </w:r>
       <w:r>
         <w:rPr>
@@ -7941,21 +7570,12 @@
         </w:rPr>
         <w:t xml:space="preserve"> </w:t>
       </w:r>
-      <w:proofErr w:type="spellStart"/>
-      <w:r>
-        <w:rPr>
-          <w:b/>
-          <w:sz w:val="24"/>
-        </w:rPr>
-        <w:t>bispinale</w:t>
-      </w:r>
-      <w:proofErr w:type="spellEnd"/>
-      <w:r>
-        <w:rPr>
-          <w:b/>
-          <w:sz w:val="24"/>
-        </w:rPr>
-        <w:t>,</w:t>
+      <w:r>
+        <w:rPr>
+          <w:b/>
+          <w:sz w:val="24"/>
+        </w:rPr>
+        <w:t>bispinale,</w:t>
       </w:r>
       <w:r>
         <w:rPr>
@@ -7999,14 +7619,20 @@
         <w:rPr>
           <w:sz w:val="24"/>
         </w:rPr>
-        <w:t xml:space="preserve">congiunge ANS e PNS, </w:t>
-      </w:r>
-      <w:proofErr w:type="gramStart"/>
-      <w:r>
-        <w:rPr>
-          <w:sz w:val="24"/>
-        </w:rPr>
-        <w:t>le due spine</w:t>
+        <w:t xml:space="preserve">congiunge ANS e </w:t>
+      </w:r>
+      <w:r>
+        <w:rPr>
+          <w:sz w:val="24"/>
+          <w:highlight w:val="cyan"/>
+        </w:rPr>
+        <w:t>PNS</w:t>
+      </w:r>
+      <w:r>
+        <w:rPr>
+          <w:sz w:val="24"/>
+        </w:rPr>
+        <w:t>, le due spine</w:t>
       </w:r>
       <w:r>
         <w:rPr>
@@ -8032,14 +7658,7 @@
         <w:rPr>
           <w:sz w:val="24"/>
         </w:rPr>
-        <w:t>e posteriore</w:t>
-      </w:r>
-      <w:proofErr w:type="gramEnd"/>
-      <w:r>
-        <w:rPr>
-          <w:sz w:val="24"/>
-        </w:rPr>
-        <w:t>.</w:t>
+        <w:t>e posteriore.</w:t>
       </w:r>
     </w:p>
     <w:p>
@@ -8131,42 +7750,20 @@
         <w:rPr>
           <w:sz w:val="24"/>
         </w:rPr>
-        <w:t xml:space="preserve">punti </w:t>
-      </w:r>
-      <w:proofErr w:type="spellStart"/>
-      <w:r>
-        <w:rPr>
-          <w:sz w:val="24"/>
-        </w:rPr>
-        <w:t>Gonion</w:t>
-      </w:r>
-      <w:proofErr w:type="spellEnd"/>
-      <w:r>
-        <w:rPr>
-          <w:spacing w:val="1"/>
-          <w:sz w:val="24"/>
-        </w:rPr>
-        <w:t xml:space="preserve"> </w:t>
-      </w:r>
-      <w:r>
-        <w:rPr>
-          <w:sz w:val="24"/>
-        </w:rPr>
-        <w:t xml:space="preserve">e </w:t>
-      </w:r>
-      <w:proofErr w:type="spellStart"/>
-      <w:r>
-        <w:rPr>
-          <w:sz w:val="24"/>
-        </w:rPr>
-        <w:t>Menton</w:t>
-      </w:r>
-      <w:proofErr w:type="spellEnd"/>
-      <w:r>
-        <w:rPr>
-          <w:sz w:val="24"/>
-        </w:rPr>
-        <w:t>.</w:t>
+        <w:t>punti Gonion</w:t>
+      </w:r>
+      <w:r>
+        <w:rPr>
+          <w:spacing w:val="1"/>
+          <w:sz w:val="24"/>
+        </w:rPr>
+        <w:t xml:space="preserve"> </w:t>
+      </w:r>
+      <w:r>
+        <w:rPr>
+          <w:sz w:val="24"/>
+        </w:rPr>
+        <w:t>e Menton.</w:t>
       </w:r>
     </w:p>
     <w:p>
@@ -8453,24 +8050,16 @@
         </w:rPr>
         <w:t xml:space="preserve"> </w:t>
       </w:r>
-      <w:proofErr w:type="spellStart"/>
-      <w:r>
-        <w:rPr>
-          <w:sz w:val="24"/>
-        </w:rPr>
-        <w:t>Gonion</w:t>
-      </w:r>
-      <w:proofErr w:type="spellEnd"/>
-      <w:r>
-        <w:rPr>
-          <w:sz w:val="24"/>
-        </w:rPr>
-        <w:t>.</w:t>
-      </w:r>
-    </w:p>
-    <w:p>
-      <w:pPr>
-        <w:pStyle w:val="Heading1"/>
+      <w:r>
+        <w:rPr>
+          <w:sz w:val="24"/>
+        </w:rPr>
+        <w:t>Gonion.</w:t>
+      </w:r>
+    </w:p>
+    <w:p>
+      <w:pPr>
+        <w:pStyle w:val="Titolo11"/>
         <w:numPr>
           <w:ilvl w:val="0"/>
           <w:numId w:val="2"/>
@@ -8482,11 +8071,7 @@
         <w:jc w:val="both"/>
       </w:pPr>
       <w:r>
-        <w:t>Asse</w:t>
-      </w:r>
-      <w:proofErr w:type="gramStart"/>
-      <w:r>
-        <w:t xml:space="preserve">    </w:t>
+        <w:t xml:space="preserve">Asse    </w:t>
       </w:r>
       <w:r>
         <w:rPr>
@@ -8494,7 +8079,6 @@
         </w:rPr>
         <w:t xml:space="preserve"> </w:t>
       </w:r>
-      <w:proofErr w:type="gramEnd"/>
       <w:r>
         <w:t xml:space="preserve">degli     </w:t>
       </w:r>
@@ -8602,7 +8186,7 @@
           <w:sz w:val="24"/>
         </w:rPr>
         <w:sectPr>
-          <w:headerReference w:type="default" r:id="rId12"/>
+          <w:headerReference w:type="default" r:id="rId11"/>
           <w:pgSz w:w="11910" w:h="16840"/>
           <w:pgMar w:top="960" w:right="200" w:bottom="280" w:left="460" w:header="749" w:footer="720" w:gutter="0"/>
           <w:pgNumType w:start="1"/>
@@ -8612,7 +8196,7 @@
     </w:p>
     <w:p>
       <w:pPr>
-        <w:pStyle w:val="Corpodeltesto"/>
+        <w:pStyle w:val="Corpotesto"/>
         <w:rPr>
           <w:sz w:val="20"/>
         </w:rPr>
@@ -8630,7 +8214,7 @@
 </file>
 
 <file path=word/endnotes.xml><?xml version="1.0" encoding="utf-8"?>
-<w:endnotes xmlns:wpc="http://schemas.microsoft.com/office/word/2010/wordprocessingCanvas" xmlns:mo="http://schemas.microsoft.com/office/mac/office/2008/main" xmlns:mc="http://schemas.openxmlformats.org/markup-compatibility/2006" xmlns:mv="urn:schemas-microsoft-com:mac:vml" xmlns:o="urn:schemas-microsoft-com:office:office" xmlns:r="http://schemas.openxmlformats.org/officeDocument/2006/relationships" xmlns:m="http://schemas.openxmlformats.org/officeDocument/2006/math" xmlns:v="urn:schemas-microsoft-com:vml" xmlns:wp14="http://schemas.microsoft.com/office/word/2010/wordprocessingDrawing" xmlns:wp="http://schemas.openxmlformats.org/drawingml/2006/wordprocessingDrawing" xmlns:w10="urn:schemas-microsoft-com:office:word" xmlns:w="http://schemas.openxmlformats.org/wordprocessingml/2006/main" xmlns:w14="http://schemas.microsoft.com/office/word/2010/wordml" xmlns:wpg="http://schemas.microsoft.com/office/word/2010/wordprocessingGroup" xmlns:wpi="http://schemas.microsoft.com/office/word/2010/wordprocessingInk" xmlns:wne="http://schemas.microsoft.com/office/word/2006/wordml" xmlns:wps="http://schemas.microsoft.com/office/word/2010/wordprocessingShape" mc:Ignorable="w14 wp14">
+<w:endnotes xmlns:wpc="http://schemas.microsoft.com/office/word/2010/wordprocessingCanvas" xmlns:cx="http://schemas.microsoft.com/office/drawing/2014/chartex" xmlns:cx1="http://schemas.microsoft.com/office/drawing/2015/9/8/chartex" xmlns:cx2="http://schemas.microsoft.com/office/drawing/2015/10/21/chartex" xmlns:cx3="http://schemas.microsoft.com/office/drawing/2016/5/9/chartex" xmlns:cx4="http://schemas.microsoft.com/office/drawing/2016/5/10/chartex" xmlns:cx5="http://schemas.microsoft.com/office/drawing/2016/5/11/chartex" xmlns:cx6="http://schemas.microsoft.com/office/drawing/2016/5/12/chartex" xmlns:cx7="http://schemas.microsoft.com/office/drawing/2016/5/13/chartex" xmlns:cx8="http://schemas.microsoft.com/office/drawing/2016/5/14/chartex" xmlns:mc="http://schemas.openxmlformats.org/markup-compatibility/2006" xmlns:aink="http://schemas.microsoft.com/office/drawing/2016/ink" xmlns:am3d="http://schemas.microsoft.com/office/drawing/2017/model3d" xmlns:o="urn:schemas-microsoft-com:office:office" xmlns:oel="http://schemas.microsoft.com/office/2019/extlst" xmlns:r="http://schemas.openxmlformats.org/officeDocument/2006/relationships" xmlns:m="http://schemas.openxmlformats.org/officeDocument/2006/math" xmlns:v="urn:schemas-microsoft-com:vml" xmlns:wp14="http://schemas.microsoft.com/office/word/2010/wordprocessingDrawing" xmlns:wp="http://schemas.openxmlformats.org/drawingml/2006/wordprocessingDrawing" xmlns:w10="urn:schemas-microsoft-com:office:word" xmlns:w="http://schemas.openxmlformats.org/wordprocessingml/2006/main" xmlns:w14="http://schemas.microsoft.com/office/word/2010/wordml" xmlns:w15="http://schemas.microsoft.com/office/word/2012/wordml" xmlns:w16cex="http://schemas.microsoft.com/office/word/2018/wordml/cex" xmlns:w16cid="http://schemas.microsoft.com/office/word/2016/wordml/cid" xmlns:w16="http://schemas.microsoft.com/office/word/2018/wordml" xmlns:w16du="http://schemas.microsoft.com/office/word/2023/wordml/word16du" xmlns:w16sdtdh="http://schemas.microsoft.com/office/word/2020/wordml/sdtdatahash" xmlns:w16sdtfl="http://schemas.microsoft.com/office/word/2024/wordml/sdtformatlock" xmlns:w16se="http://schemas.microsoft.com/office/word/2015/wordml/symex" xmlns:wpg="http://schemas.microsoft.com/office/word/2010/wordprocessingGroup" xmlns:wpi="http://schemas.microsoft.com/office/word/2010/wordprocessingInk" xmlns:wne="http://schemas.microsoft.com/office/word/2006/wordml" xmlns:wps="http://schemas.microsoft.com/office/word/2010/wordprocessingShape" mc:Ignorable="w14 w15 w16se w16cid w16 w16cex w16sdtdh w16sdtfl w16du wp14">
   <w:endnote w:type="separator" w:id="-1">
     <w:p>
       <w:r>
@@ -8649,7 +8233,7 @@
 </file>
 
 <file path=word/footnotes.xml><?xml version="1.0" encoding="utf-8"?>
-<w:footnotes xmlns:wpc="http://schemas.microsoft.com/office/word/2010/wordprocessingCanvas" xmlns:mo="http://schemas.microsoft.com/office/mac/office/2008/main" xmlns:mc="http://schemas.openxmlformats.org/markup-compatibility/2006" xmlns:mv="urn:schemas-microsoft-com:mac:vml" xmlns:o="urn:schemas-microsoft-com:office:office" xmlns:r="http://schemas.openxmlformats.org/officeDocument/2006/relationships" xmlns:m="http://schemas.openxmlformats.org/officeDocument/2006/math" xmlns:v="urn:schemas-microsoft-com:vml" xmlns:wp14="http://schemas.microsoft.com/office/word/2010/wordprocessingDrawing" xmlns:wp="http://schemas.openxmlformats.org/drawingml/2006/wordprocessingDrawing" xmlns:w10="urn:schemas-microsoft-com:office:word" xmlns:w="http://schemas.openxmlformats.org/wordprocessingml/2006/main" xmlns:w14="http://schemas.microsoft.com/office/word/2010/wordml" xmlns:wpg="http://schemas.microsoft.com/office/word/2010/wordprocessingGroup" xmlns:wpi="http://schemas.microsoft.com/office/word/2010/wordprocessingInk" xmlns:wne="http://schemas.microsoft.com/office/word/2006/wordml" xmlns:wps="http://schemas.microsoft.com/office/word/2010/wordprocessingShape" mc:Ignorable="w14 wp14">
+<w:footnotes xmlns:wpc="http://schemas.microsoft.com/office/word/2010/wordprocessingCanvas" xmlns:cx="http://schemas.microsoft.com/office/drawing/2014/chartex" xmlns:cx1="http://schemas.microsoft.com/office/drawing/2015/9/8/chartex" xmlns:cx2="http://schemas.microsoft.com/office/drawing/2015/10/21/chartex" xmlns:cx3="http://schemas.microsoft.com/office/drawing/2016/5/9/chartex" xmlns:cx4="http://schemas.microsoft.com/office/drawing/2016/5/10/chartex" xmlns:cx5="http://schemas.microsoft.com/office/drawing/2016/5/11/chartex" xmlns:cx6="http://schemas.microsoft.com/office/drawing/2016/5/12/chartex" xmlns:cx7="http://schemas.microsoft.com/office/drawing/2016/5/13/chartex" xmlns:cx8="http://schemas.microsoft.com/office/drawing/2016/5/14/chartex" xmlns:mc="http://schemas.openxmlformats.org/markup-compatibility/2006" xmlns:aink="http://schemas.microsoft.com/office/drawing/2016/ink" xmlns:am3d="http://schemas.microsoft.com/office/drawing/2017/model3d" xmlns:o="urn:schemas-microsoft-com:office:office" xmlns:oel="http://schemas.microsoft.com/office/2019/extlst" xmlns:r="http://schemas.openxmlformats.org/officeDocument/2006/relationships" xmlns:m="http://schemas.openxmlformats.org/officeDocument/2006/math" xmlns:v="urn:schemas-microsoft-com:vml" xmlns:wp14="http://schemas.microsoft.com/office/word/2010/wordprocessingDrawing" xmlns:wp="http://schemas.openxmlformats.org/drawingml/2006/wordprocessingDrawing" xmlns:w10="urn:schemas-microsoft-com:office:word" xmlns:w="http://schemas.openxmlformats.org/wordprocessingml/2006/main" xmlns:w14="http://schemas.microsoft.com/office/word/2010/wordml" xmlns:w15="http://schemas.microsoft.com/office/word/2012/wordml" xmlns:w16cex="http://schemas.microsoft.com/office/word/2018/wordml/cex" xmlns:w16cid="http://schemas.microsoft.com/office/word/2016/wordml/cid" xmlns:w16="http://schemas.microsoft.com/office/word/2018/wordml" xmlns:w16du="http://schemas.microsoft.com/office/word/2023/wordml/word16du" xmlns:w16sdtdh="http://schemas.microsoft.com/office/word/2020/wordml/sdtdatahash" xmlns:w16sdtfl="http://schemas.microsoft.com/office/word/2024/wordml/sdtformatlock" xmlns:w16se="http://schemas.microsoft.com/office/word/2015/wordml/symex" xmlns:wpg="http://schemas.microsoft.com/office/word/2010/wordprocessingGroup" xmlns:wpi="http://schemas.microsoft.com/office/word/2010/wordprocessingInk" xmlns:wne="http://schemas.microsoft.com/office/word/2006/wordml" xmlns:wps="http://schemas.microsoft.com/office/word/2010/wordprocessingShape" mc:Ignorable="w14 w15 w16se w16cid w16 w16cex w16sdtdh w16sdtfl w16du wp14">
   <w:footnote w:type="separator" w:id="-1">
     <w:p>
       <w:r>
@@ -8668,10 +8252,10 @@
 </file>
 
 <file path=word/header1.xml><?xml version="1.0" encoding="utf-8"?>
-<w:hdr xmlns:wpc="http://schemas.microsoft.com/office/word/2010/wordprocessingCanvas" xmlns:mo="http://schemas.microsoft.com/office/mac/office/2008/main" xmlns:mc="http://schemas.openxmlformats.org/markup-compatibility/2006" xmlns:mv="urn:schemas-microsoft-com:mac:vml" xmlns:o="urn:schemas-microsoft-com:office:office" xmlns:r="http://schemas.openxmlformats.org/officeDocument/2006/relationships" xmlns:m="http://schemas.openxmlformats.org/officeDocument/2006/math" xmlns:v="urn:schemas-microsoft-com:vml" xmlns:wp14="http://schemas.microsoft.com/office/word/2010/wordprocessingDrawing" xmlns:wp="http://schemas.openxmlformats.org/drawingml/2006/wordprocessingDrawing" xmlns:w10="urn:schemas-microsoft-com:office:word" xmlns:w="http://schemas.openxmlformats.org/wordprocessingml/2006/main" xmlns:w14="http://schemas.microsoft.com/office/word/2010/wordml" xmlns:wpg="http://schemas.microsoft.com/office/word/2010/wordprocessingGroup" xmlns:wpi="http://schemas.microsoft.com/office/word/2010/wordprocessingInk" xmlns:wne="http://schemas.microsoft.com/office/word/2006/wordml" xmlns:wps="http://schemas.microsoft.com/office/word/2010/wordprocessingShape" mc:Ignorable="w14 wp14">
+<w:hdr xmlns:wpc="http://schemas.microsoft.com/office/word/2010/wordprocessingCanvas" xmlns:cx="http://schemas.microsoft.com/office/drawing/2014/chartex" xmlns:cx1="http://schemas.microsoft.com/office/drawing/2015/9/8/chartex" xmlns:cx2="http://schemas.microsoft.com/office/drawing/2015/10/21/chartex" xmlns:cx3="http://schemas.microsoft.com/office/drawing/2016/5/9/chartex" xmlns:cx4="http://schemas.microsoft.com/office/drawing/2016/5/10/chartex" xmlns:cx5="http://schemas.microsoft.com/office/drawing/2016/5/11/chartex" xmlns:cx6="http://schemas.microsoft.com/office/drawing/2016/5/12/chartex" xmlns:cx7="http://schemas.microsoft.com/office/drawing/2016/5/13/chartex" xmlns:cx8="http://schemas.microsoft.com/office/drawing/2016/5/14/chartex" xmlns:mc="http://schemas.openxmlformats.org/markup-compatibility/2006" xmlns:aink="http://schemas.microsoft.com/office/drawing/2016/ink" xmlns:am3d="http://schemas.microsoft.com/office/drawing/2017/model3d" xmlns:o="urn:schemas-microsoft-com:office:office" xmlns:oel="http://schemas.microsoft.com/office/2019/extlst" xmlns:r="http://schemas.openxmlformats.org/officeDocument/2006/relationships" xmlns:m="http://schemas.openxmlformats.org/officeDocument/2006/math" xmlns:v="urn:schemas-microsoft-com:vml" xmlns:wp14="http://schemas.microsoft.com/office/word/2010/wordprocessingDrawing" xmlns:wp="http://schemas.openxmlformats.org/drawingml/2006/wordprocessingDrawing" xmlns:w10="urn:schemas-microsoft-com:office:word" xmlns:w="http://schemas.openxmlformats.org/wordprocessingml/2006/main" xmlns:w14="http://schemas.microsoft.com/office/word/2010/wordml" xmlns:w15="http://schemas.microsoft.com/office/word/2012/wordml" xmlns:w16cex="http://schemas.microsoft.com/office/word/2018/wordml/cex" xmlns:w16cid="http://schemas.microsoft.com/office/word/2016/wordml/cid" xmlns:w16="http://schemas.microsoft.com/office/word/2018/wordml" xmlns:w16du="http://schemas.microsoft.com/office/word/2023/wordml/word16du" xmlns:w16sdtdh="http://schemas.microsoft.com/office/word/2020/wordml/sdtdatahash" xmlns:w16sdtfl="http://schemas.microsoft.com/office/word/2024/wordml/sdtformatlock" xmlns:w16se="http://schemas.microsoft.com/office/word/2015/wordml/symex" xmlns:wpg="http://schemas.microsoft.com/office/word/2010/wordprocessingGroup" xmlns:wpi="http://schemas.microsoft.com/office/word/2010/wordprocessingInk" xmlns:wne="http://schemas.microsoft.com/office/word/2006/wordml" xmlns:wps="http://schemas.microsoft.com/office/word/2010/wordprocessingShape" mc:Ignorable="w14 w15 w16se w16cid w16 w16cex w16sdtdh w16sdtfl w16du wp14">
   <w:p>
     <w:pPr>
-      <w:pStyle w:val="Corpodeltesto"/>
+      <w:pStyle w:val="Corpotesto"/>
       <w:spacing w:line="14" w:lineRule="auto"/>
       <w:rPr>
         <w:sz w:val="20"/>
@@ -8682,8 +8266,8 @@
 </file>
 
 <file path=word/numbering.xml><?xml version="1.0" encoding="utf-8"?>
-<w:numbering xmlns:wpc="http://schemas.microsoft.com/office/word/2010/wordprocessingCanvas" xmlns:mo="http://schemas.microsoft.com/office/mac/office/2008/main" xmlns:mc="http://schemas.openxmlformats.org/markup-compatibility/2006" xmlns:mv="urn:schemas-microsoft-com:mac:vml" xmlns:o="urn:schemas-microsoft-com:office:office" xmlns:r="http://schemas.openxmlformats.org/officeDocument/2006/relationships" xmlns:m="http://schemas.openxmlformats.org/officeDocument/2006/math" xmlns:v="urn:schemas-microsoft-com:vml" xmlns:wp14="http://schemas.microsoft.com/office/word/2010/wordprocessingDrawing" xmlns:wp="http://schemas.openxmlformats.org/drawingml/2006/wordprocessingDrawing" xmlns:w10="urn:schemas-microsoft-com:office:word" xmlns:w="http://schemas.openxmlformats.org/wordprocessingml/2006/main" xmlns:w14="http://schemas.microsoft.com/office/word/2010/wordml" xmlns:wpg="http://schemas.microsoft.com/office/word/2010/wordprocessingGroup" xmlns:wpi="http://schemas.microsoft.com/office/word/2010/wordprocessingInk" xmlns:wne="http://schemas.microsoft.com/office/word/2006/wordml" xmlns:wps="http://schemas.microsoft.com/office/word/2010/wordprocessingShape" mc:Ignorable="w14 wp14">
-  <w:abstractNum w:abstractNumId="0">
+<w:numbering xmlns:wpc="http://schemas.microsoft.com/office/word/2010/wordprocessingCanvas" xmlns:cx="http://schemas.microsoft.com/office/drawing/2014/chartex" xmlns:cx1="http://schemas.microsoft.com/office/drawing/2015/9/8/chartex" xmlns:cx2="http://schemas.microsoft.com/office/drawing/2015/10/21/chartex" xmlns:cx3="http://schemas.microsoft.com/office/drawing/2016/5/9/chartex" xmlns:cx4="http://schemas.microsoft.com/office/drawing/2016/5/10/chartex" xmlns:cx5="http://schemas.microsoft.com/office/drawing/2016/5/11/chartex" xmlns:cx6="http://schemas.microsoft.com/office/drawing/2016/5/12/chartex" xmlns:cx7="http://schemas.microsoft.com/office/drawing/2016/5/13/chartex" xmlns:cx8="http://schemas.microsoft.com/office/drawing/2016/5/14/chartex" xmlns:mc="http://schemas.openxmlformats.org/markup-compatibility/2006" xmlns:aink="http://schemas.microsoft.com/office/drawing/2016/ink" xmlns:am3d="http://schemas.microsoft.com/office/drawing/2017/model3d" xmlns:o="urn:schemas-microsoft-com:office:office" xmlns:oel="http://schemas.microsoft.com/office/2019/extlst" xmlns:r="http://schemas.openxmlformats.org/officeDocument/2006/relationships" xmlns:m="http://schemas.openxmlformats.org/officeDocument/2006/math" xmlns:v="urn:schemas-microsoft-com:vml" xmlns:wp14="http://schemas.microsoft.com/office/word/2010/wordprocessingDrawing" xmlns:wp="http://schemas.openxmlformats.org/drawingml/2006/wordprocessingDrawing" xmlns:w10="urn:schemas-microsoft-com:office:word" xmlns:w="http://schemas.openxmlformats.org/wordprocessingml/2006/main" xmlns:w14="http://schemas.microsoft.com/office/word/2010/wordml" xmlns:w15="http://schemas.microsoft.com/office/word/2012/wordml" xmlns:w16cex="http://schemas.microsoft.com/office/word/2018/wordml/cex" xmlns:w16cid="http://schemas.microsoft.com/office/word/2016/wordml/cid" xmlns:w16="http://schemas.microsoft.com/office/word/2018/wordml" xmlns:w16du="http://schemas.microsoft.com/office/word/2023/wordml/word16du" xmlns:w16sdtdh="http://schemas.microsoft.com/office/word/2020/wordml/sdtdatahash" xmlns:w16sdtfl="http://schemas.microsoft.com/office/word/2024/wordml/sdtformatlock" xmlns:w16se="http://schemas.microsoft.com/office/word/2015/wordml/symex" xmlns:wpg="http://schemas.microsoft.com/office/word/2010/wordprocessingGroup" xmlns:wpi="http://schemas.microsoft.com/office/word/2010/wordprocessingInk" xmlns:wne="http://schemas.microsoft.com/office/word/2006/wordml" xmlns:wps="http://schemas.microsoft.com/office/word/2010/wordprocessingShape" mc:Ignorable="w14 w15 w16se w16cid w16 w16cex w16sdtdh w16sdtfl w16du wp14">
+  <w:abstractNum w:abstractNumId="0" w15:restartNumberingAfterBreak="0">
     <w:nsid w:val="2E942B30"/>
     <w:multiLevelType w:val="hybridMultilevel"/>
     <w:tmpl w:val="0BF40634"/>
@@ -8799,7 +8383,7 @@
       </w:rPr>
     </w:lvl>
   </w:abstractNum>
-  <w:abstractNum w:abstractNumId="1">
+  <w:abstractNum w:abstractNumId="1" w15:restartNumberingAfterBreak="0">
     <w:nsid w:val="4C564BB8"/>
     <w:multiLevelType w:val="hybridMultilevel"/>
     <w:tmpl w:val="0C64BAFA"/>
@@ -8923,17 +8507,17 @@
       </w:rPr>
     </w:lvl>
   </w:abstractNum>
-  <w:num w:numId="1">
+  <w:num w:numId="1" w16cid:durableId="492335363">
     <w:abstractNumId w:val="1"/>
   </w:num>
-  <w:num w:numId="2">
+  <w:num w:numId="2" w16cid:durableId="765275347">
     <w:abstractNumId w:val="0"/>
   </w:num>
 </w:numbering>
 </file>
 
 <file path=word/styles.xml><?xml version="1.0" encoding="utf-8"?>
-<w:styles xmlns:mc="http://schemas.openxmlformats.org/markup-compatibility/2006" xmlns:r="http://schemas.openxmlformats.org/officeDocument/2006/relationships" xmlns:w="http://schemas.openxmlformats.org/wordprocessingml/2006/main" xmlns:w14="http://schemas.microsoft.com/office/word/2010/wordml" mc:Ignorable="w14">
+<w:styles xmlns:mc="http://schemas.openxmlformats.org/markup-compatibility/2006" xmlns:r="http://schemas.openxmlformats.org/officeDocument/2006/relationships" xmlns:w="http://schemas.openxmlformats.org/wordprocessingml/2006/main" xmlns:w14="http://schemas.microsoft.com/office/word/2010/wordml" xmlns:w15="http://schemas.microsoft.com/office/word/2012/wordml" xmlns:w16cex="http://schemas.microsoft.com/office/word/2018/wordml/cex" xmlns:w16cid="http://schemas.microsoft.com/office/word/2016/wordml/cid" xmlns:w16="http://schemas.microsoft.com/office/word/2018/wordml" xmlns:w16du="http://schemas.microsoft.com/office/word/2023/wordml/word16du" xmlns:w16sdtdh="http://schemas.microsoft.com/office/word/2020/wordml/sdtdatahash" xmlns:w16sdtfl="http://schemas.microsoft.com/office/word/2024/wordml/sdtformatlock" xmlns:w16se="http://schemas.microsoft.com/office/word/2015/wordml/symex" mc:Ignorable="w14 w15 w16se w16cid w16 w16cex w16sdtdh w16sdtfl w16du">
   <w:docDefaults>
     <w:rPrDefault>
       <w:rPr>
@@ -8945,145 +8529,374 @@
     </w:rPrDefault>
     <w:pPrDefault/>
   </w:docDefaults>
-  <w:latentStyles w:defLockedState="0" w:defUIPriority="99" w:defSemiHidden="1" w:defUnhideWhenUsed="1" w:defQFormat="0" w:count="276">
-    <w:lsdException w:name="Normal" w:semiHidden="0" w:uiPriority="1" w:unhideWhenUsed="0" w:qFormat="1"/>
-    <w:lsdException w:name="heading 1" w:semiHidden="0" w:uiPriority="9" w:unhideWhenUsed="0" w:qFormat="1"/>
-    <w:lsdException w:name="heading 2" w:uiPriority="9" w:qFormat="1"/>
-    <w:lsdException w:name="heading 3" w:uiPriority="9" w:qFormat="1"/>
-    <w:lsdException w:name="heading 4" w:uiPriority="9" w:qFormat="1"/>
-    <w:lsdException w:name="heading 5" w:uiPriority="9" w:qFormat="1"/>
-    <w:lsdException w:name="heading 6" w:uiPriority="9" w:qFormat="1"/>
-    <w:lsdException w:name="heading 7" w:uiPriority="9" w:qFormat="1"/>
-    <w:lsdException w:name="heading 8" w:uiPriority="9" w:qFormat="1"/>
-    <w:lsdException w:name="heading 9" w:uiPriority="9" w:qFormat="1"/>
-    <w:lsdException w:name="toc 1" w:uiPriority="39"/>
-    <w:lsdException w:name="toc 2" w:uiPriority="39"/>
-    <w:lsdException w:name="toc 3" w:uiPriority="39"/>
-    <w:lsdException w:name="toc 4" w:uiPriority="39"/>
-    <w:lsdException w:name="toc 5" w:uiPriority="39"/>
-    <w:lsdException w:name="toc 6" w:uiPriority="39"/>
-    <w:lsdException w:name="toc 7" w:uiPriority="39"/>
-    <w:lsdException w:name="toc 8" w:uiPriority="39"/>
-    <w:lsdException w:name="toc 9" w:uiPriority="39"/>
-    <w:lsdException w:name="caption" w:uiPriority="35" w:qFormat="1"/>
-    <w:lsdException w:name="Title" w:semiHidden="0" w:uiPriority="10" w:unhideWhenUsed="0" w:qFormat="1"/>
-    <w:lsdException w:name="Default Paragraph Font" w:uiPriority="1"/>
-    <w:lsdException w:name="Body Text" w:uiPriority="1" w:qFormat="1"/>
-    <w:lsdException w:name="Subtitle" w:semiHidden="0" w:uiPriority="11" w:unhideWhenUsed="0" w:qFormat="1"/>
-    <w:lsdException w:name="Strong" w:semiHidden="0" w:uiPriority="22" w:unhideWhenUsed="0" w:qFormat="1"/>
-    <w:lsdException w:name="Emphasis" w:semiHidden="0" w:uiPriority="20" w:unhideWhenUsed="0" w:qFormat="1"/>
-    <w:lsdException w:name="Table Grid" w:semiHidden="0" w:uiPriority="59" w:unhideWhenUsed="0"/>
-    <w:lsdException w:name="Placeholder Text" w:unhideWhenUsed="0"/>
-    <w:lsdException w:name="No Spacing" w:semiHidden="0" w:uiPriority="1" w:unhideWhenUsed="0" w:qFormat="1"/>
-    <w:lsdException w:name="Light Shading" w:semiHidden="0" w:uiPriority="60" w:unhideWhenUsed="0"/>
-    <w:lsdException w:name="Light List" w:semiHidden="0" w:uiPriority="61" w:unhideWhenUsed="0"/>
-    <w:lsdException w:name="Light Grid" w:semiHidden="0" w:uiPriority="62" w:unhideWhenUsed="0"/>
-    <w:lsdException w:name="Medium Shading 1" w:semiHidden="0" w:uiPriority="63" w:unhideWhenUsed="0"/>
-    <w:lsdException w:name="Medium Shading 2" w:semiHidden="0" w:uiPriority="64" w:unhideWhenUsed="0"/>
-    <w:lsdException w:name="Medium List 1" w:semiHidden="0" w:uiPriority="65" w:unhideWhenUsed="0"/>
-    <w:lsdException w:name="Medium List 2" w:semiHidden="0" w:uiPriority="66" w:unhideWhenUsed="0"/>
-    <w:lsdException w:name="Medium Grid 1" w:semiHidden="0" w:uiPriority="67" w:unhideWhenUsed="0"/>
-    <w:lsdException w:name="Medium Grid 2" w:semiHidden="0" w:uiPriority="68" w:unhideWhenUsed="0"/>
-    <w:lsdException w:name="Medium Grid 3" w:semiHidden="0" w:uiPriority="69" w:unhideWhenUsed="0"/>
-    <w:lsdException w:name="Dark List" w:semiHidden="0" w:uiPriority="70" w:unhideWhenUsed="0"/>
-    <w:lsdException w:name="Colorful Shading" w:semiHidden="0" w:uiPriority="71" w:unhideWhenUsed="0"/>
-    <w:lsdException w:name="Colorful List" w:semiHidden="0" w:uiPriority="72" w:unhideWhenUsed="0"/>
-    <w:lsdException w:name="Colorful Grid" w:semiHidden="0" w:uiPriority="73" w:unhideWhenUsed="0"/>
-    <w:lsdException w:name="Light Shading Accent 1" w:semiHidden="0" w:uiPriority="60" w:unhideWhenUsed="0"/>
-    <w:lsdException w:name="Light List Accent 1" w:semiHidden="0" w:uiPriority="61" w:unhideWhenUsed="0"/>
-    <w:lsdException w:name="Light Grid Accent 1" w:semiHidden="0" w:uiPriority="62" w:unhideWhenUsed="0"/>
-    <w:lsdException w:name="Medium Shading 1 Accent 1" w:semiHidden="0" w:uiPriority="63" w:unhideWhenUsed="0"/>
-    <w:lsdException w:name="Medium Shading 2 Accent 1" w:semiHidden="0" w:uiPriority="64" w:unhideWhenUsed="0"/>
-    <w:lsdException w:name="Medium List 1 Accent 1" w:semiHidden="0" w:uiPriority="65" w:unhideWhenUsed="0"/>
-    <w:lsdException w:name="Revision" w:unhideWhenUsed="0"/>
-    <w:lsdException w:name="List Paragraph" w:semiHidden="0" w:uiPriority="1" w:unhideWhenUsed="0" w:qFormat="1"/>
-    <w:lsdException w:name="Quote" w:semiHidden="0" w:uiPriority="29" w:unhideWhenUsed="0" w:qFormat="1"/>
-    <w:lsdException w:name="Intense Quote" w:semiHidden="0" w:uiPriority="30" w:unhideWhenUsed="0" w:qFormat="1"/>
-    <w:lsdException w:name="Medium List 2 Accent 1" w:semiHidden="0" w:uiPriority="66" w:unhideWhenUsed="0"/>
-    <w:lsdException w:name="Medium Grid 1 Accent 1" w:semiHidden="0" w:uiPriority="67" w:unhideWhenUsed="0"/>
-    <w:lsdException w:name="Medium Grid 2 Accent 1" w:semiHidden="0" w:uiPriority="68" w:unhideWhenUsed="0"/>
-    <w:lsdException w:name="Medium Grid 3 Accent 1" w:semiHidden="0" w:uiPriority="69" w:unhideWhenUsed="0"/>
-    <w:lsdException w:name="Dark List Accent 1" w:semiHidden="0" w:uiPriority="70" w:unhideWhenUsed="0"/>
-    <w:lsdException w:name="Colorful Shading Accent 1" w:semiHidden="0" w:uiPriority="71" w:unhideWhenUsed="0"/>
-    <w:lsdException w:name="Colorful List Accent 1" w:semiHidden="0" w:uiPriority="72" w:unhideWhenUsed="0"/>
-    <w:lsdException w:name="Colorful Grid Accent 1" w:semiHidden="0" w:uiPriority="73" w:unhideWhenUsed="0"/>
-    <w:lsdException w:name="Light Shading Accent 2" w:semiHidden="0" w:uiPriority="60" w:unhideWhenUsed="0"/>
-    <w:lsdException w:name="Light List Accent 2" w:semiHidden="0" w:uiPriority="61" w:unhideWhenUsed="0"/>
-    <w:lsdException w:name="Light Grid Accent 2" w:semiHidden="0" w:uiPriority="62" w:unhideWhenUsed="0"/>
-    <w:lsdException w:name="Medium Shading 1 Accent 2" w:semiHidden="0" w:uiPriority="63" w:unhideWhenUsed="0"/>
-    <w:lsdException w:name="Medium Shading 2 Accent 2" w:semiHidden="0" w:uiPriority="64" w:unhideWhenUsed="0"/>
-    <w:lsdException w:name="Medium List 1 Accent 2" w:semiHidden="0" w:uiPriority="65" w:unhideWhenUsed="0"/>
-    <w:lsdException w:name="Medium List 2 Accent 2" w:semiHidden="0" w:uiPriority="66" w:unhideWhenUsed="0"/>
-    <w:lsdException w:name="Medium Grid 1 Accent 2" w:semiHidden="0" w:uiPriority="67" w:unhideWhenUsed="0"/>
-    <w:lsdException w:name="Medium Grid 2 Accent 2" w:semiHidden="0" w:uiPriority="68" w:unhideWhenUsed="0"/>
-    <w:lsdException w:name="Medium Grid 3 Accent 2" w:semiHidden="0" w:uiPriority="69" w:unhideWhenUsed="0"/>
-    <w:lsdException w:name="Dark List Accent 2" w:semiHidden="0" w:uiPriority="70" w:unhideWhenUsed="0"/>
-    <w:lsdException w:name="Colorful Shading Accent 2" w:semiHidden="0" w:uiPriority="71" w:unhideWhenUsed="0"/>
-    <w:lsdException w:name="Colorful List Accent 2" w:semiHidden="0" w:uiPriority="72" w:unhideWhenUsed="0"/>
-    <w:lsdException w:name="Colorful Grid Accent 2" w:semiHidden="0" w:uiPriority="73" w:unhideWhenUsed="0"/>
-    <w:lsdException w:name="Light Shading Accent 3" w:semiHidden="0" w:uiPriority="60" w:unhideWhenUsed="0"/>
-    <w:lsdException w:name="Light List Accent 3" w:semiHidden="0" w:uiPriority="61" w:unhideWhenUsed="0"/>
-    <w:lsdException w:name="Light Grid Accent 3" w:semiHidden="0" w:uiPriority="62" w:unhideWhenUsed="0"/>
-    <w:lsdException w:name="Medium Shading 1 Accent 3" w:semiHidden="0" w:uiPriority="63" w:unhideWhenUsed="0"/>
-    <w:lsdException w:name="Medium Shading 2 Accent 3" w:semiHidden="0" w:uiPriority="64" w:unhideWhenUsed="0"/>
-    <w:lsdException w:name="Medium List 1 Accent 3" w:semiHidden="0" w:uiPriority="65" w:unhideWhenUsed="0"/>
-    <w:lsdException w:name="Medium List 2 Accent 3" w:semiHidden="0" w:uiPriority="66" w:unhideWhenUsed="0"/>
-    <w:lsdException w:name="Medium Grid 1 Accent 3" w:semiHidden="0" w:uiPriority="67" w:unhideWhenUsed="0"/>
-    <w:lsdException w:name="Medium Grid 2 Accent 3" w:semiHidden="0" w:uiPriority="68" w:unhideWhenUsed="0"/>
-    <w:lsdException w:name="Medium Grid 3 Accent 3" w:semiHidden="0" w:uiPriority="69" w:unhideWhenUsed="0"/>
-    <w:lsdException w:name="Dark List Accent 3" w:semiHidden="0" w:uiPriority="70" w:unhideWhenUsed="0"/>
-    <w:lsdException w:name="Colorful Shading Accent 3" w:semiHidden="0" w:uiPriority="71" w:unhideWhenUsed="0"/>
-    <w:lsdException w:name="Colorful List Accent 3" w:semiHidden="0" w:uiPriority="72" w:unhideWhenUsed="0"/>
-    <w:lsdException w:name="Colorful Grid Accent 3" w:semiHidden="0" w:uiPriority="73" w:unhideWhenUsed="0"/>
-    <w:lsdException w:name="Light Shading Accent 4" w:semiHidden="0" w:uiPriority="60" w:unhideWhenUsed="0"/>
-    <w:lsdException w:name="Light List Accent 4" w:semiHidden="0" w:uiPriority="61" w:unhideWhenUsed="0"/>
-    <w:lsdException w:name="Light Grid Accent 4" w:semiHidden="0" w:uiPriority="62" w:unhideWhenUsed="0"/>
-    <w:lsdException w:name="Medium Shading 1 Accent 4" w:semiHidden="0" w:uiPriority="63" w:unhideWhenUsed="0"/>
-    <w:lsdException w:name="Medium Shading 2 Accent 4" w:semiHidden="0" w:uiPriority="64" w:unhideWhenUsed="0"/>
-    <w:lsdException w:name="Medium List 1 Accent 4" w:semiHidden="0" w:uiPriority="65" w:unhideWhenUsed="0"/>
-    <w:lsdException w:name="Medium List 2 Accent 4" w:semiHidden="0" w:uiPriority="66" w:unhideWhenUsed="0"/>
-    <w:lsdException w:name="Medium Grid 1 Accent 4" w:semiHidden="0" w:uiPriority="67" w:unhideWhenUsed="0"/>
-    <w:lsdException w:name="Medium Grid 2 Accent 4" w:semiHidden="0" w:uiPriority="68" w:unhideWhenUsed="0"/>
-    <w:lsdException w:name="Medium Grid 3 Accent 4" w:semiHidden="0" w:uiPriority="69" w:unhideWhenUsed="0"/>
-    <w:lsdException w:name="Dark List Accent 4" w:semiHidden="0" w:uiPriority="70" w:unhideWhenUsed="0"/>
-    <w:lsdException w:name="Colorful Shading Accent 4" w:semiHidden="0" w:uiPriority="71" w:unhideWhenUsed="0"/>
-    <w:lsdException w:name="Colorful List Accent 4" w:semiHidden="0" w:uiPriority="72" w:unhideWhenUsed="0"/>
-    <w:lsdException w:name="Colorful Grid Accent 4" w:semiHidden="0" w:uiPriority="73" w:unhideWhenUsed="0"/>
-    <w:lsdException w:name="Light Shading Accent 5" w:semiHidden="0" w:uiPriority="60" w:unhideWhenUsed="0"/>
-    <w:lsdException w:name="Light List Accent 5" w:semiHidden="0" w:uiPriority="61" w:unhideWhenUsed="0"/>
-    <w:lsdException w:name="Light Grid Accent 5" w:semiHidden="0" w:uiPriority="62" w:unhideWhenUsed="0"/>
-    <w:lsdException w:name="Medium Shading 1 Accent 5" w:semiHidden="0" w:uiPriority="63" w:unhideWhenUsed="0"/>
-    <w:lsdException w:name="Medium Shading 2 Accent 5" w:semiHidden="0" w:uiPriority="64" w:unhideWhenUsed="0"/>
-    <w:lsdException w:name="Medium List 1 Accent 5" w:semiHidden="0" w:uiPriority="65" w:unhideWhenUsed="0"/>
-    <w:lsdException w:name="Medium List 2 Accent 5" w:semiHidden="0" w:uiPriority="66" w:unhideWhenUsed="0"/>
-    <w:lsdException w:name="Medium Grid 1 Accent 5" w:semiHidden="0" w:uiPriority="67" w:unhideWhenUsed="0"/>
-    <w:lsdException w:name="Medium Grid 2 Accent 5" w:semiHidden="0" w:uiPriority="68" w:unhideWhenUsed="0"/>
-    <w:lsdException w:name="Medium Grid 3 Accent 5" w:semiHidden="0" w:uiPriority="69" w:unhideWhenUsed="0"/>
-    <w:lsdException w:name="Dark List Accent 5" w:semiHidden="0" w:uiPriority="70" w:unhideWhenUsed="0"/>
-    <w:lsdException w:name="Colorful Shading Accent 5" w:semiHidden="0" w:uiPriority="71" w:unhideWhenUsed="0"/>
-    <w:lsdException w:name="Colorful List Accent 5" w:semiHidden="0" w:uiPriority="72" w:unhideWhenUsed="0"/>
-    <w:lsdException w:name="Colorful Grid Accent 5" w:semiHidden="0" w:uiPriority="73" w:unhideWhenUsed="0"/>
-    <w:lsdException w:name="Light Shading Accent 6" w:semiHidden="0" w:uiPriority="60" w:unhideWhenUsed="0"/>
-    <w:lsdException w:name="Light List Accent 6" w:semiHidden="0" w:uiPriority="61" w:unhideWhenUsed="0"/>
-    <w:lsdException w:name="Light Grid Accent 6" w:semiHidden="0" w:uiPriority="62" w:unhideWhenUsed="0"/>
-    <w:lsdException w:name="Medium Shading 1 Accent 6" w:semiHidden="0" w:uiPriority="63" w:unhideWhenUsed="0"/>
-    <w:lsdException w:name="Medium Shading 2 Accent 6" w:semiHidden="0" w:uiPriority="64" w:unhideWhenUsed="0"/>
-    <w:lsdException w:name="Medium List 1 Accent 6" w:semiHidden="0" w:uiPriority="65" w:unhideWhenUsed="0"/>
-    <w:lsdException w:name="Medium List 2 Accent 6" w:semiHidden="0" w:uiPriority="66" w:unhideWhenUsed="0"/>
-    <w:lsdException w:name="Medium Grid 1 Accent 6" w:semiHidden="0" w:uiPriority="67" w:unhideWhenUsed="0"/>
-    <w:lsdException w:name="Medium Grid 2 Accent 6" w:semiHidden="0" w:uiPriority="68" w:unhideWhenUsed="0"/>
-    <w:lsdException w:name="Medium Grid 3 Accent 6" w:semiHidden="0" w:uiPriority="69" w:unhideWhenUsed="0"/>
-    <w:lsdException w:name="Dark List Accent 6" w:semiHidden="0" w:uiPriority="70" w:unhideWhenUsed="0"/>
-    <w:lsdException w:name="Colorful Shading Accent 6" w:semiHidden="0" w:uiPriority="71" w:unhideWhenUsed="0"/>
-    <w:lsdException w:name="Colorful List Accent 6" w:semiHidden="0" w:uiPriority="72" w:unhideWhenUsed="0"/>
-    <w:lsdException w:name="Colorful Grid Accent 6" w:semiHidden="0" w:uiPriority="73" w:unhideWhenUsed="0"/>
-    <w:lsdException w:name="Subtle Emphasis" w:semiHidden="0" w:uiPriority="19" w:unhideWhenUsed="0" w:qFormat="1"/>
-    <w:lsdException w:name="Intense Emphasis" w:semiHidden="0" w:uiPriority="21" w:unhideWhenUsed="0" w:qFormat="1"/>
-    <w:lsdException w:name="Subtle Reference" w:semiHidden="0" w:uiPriority="31" w:unhideWhenUsed="0" w:qFormat="1"/>
-    <w:lsdException w:name="Intense Reference" w:semiHidden="0" w:uiPriority="32" w:unhideWhenUsed="0" w:qFormat="1"/>
-    <w:lsdException w:name="Book Title" w:semiHidden="0" w:uiPriority="33" w:unhideWhenUsed="0" w:qFormat="1"/>
-    <w:lsdException w:name="Bibliography" w:uiPriority="37"/>
-    <w:lsdException w:name="TOC Heading" w:uiPriority="39" w:qFormat="1"/>
+  <w:latentStyles w:defLockedState="0" w:defUIPriority="99" w:defSemiHidden="0" w:defUnhideWhenUsed="0" w:defQFormat="0" w:count="376">
+    <w:lsdException w:name="Normal" w:uiPriority="1" w:qFormat="1"/>
+    <w:lsdException w:name="heading 1" w:uiPriority="9" w:qFormat="1"/>
+    <w:lsdException w:name="heading 2" w:semiHidden="1" w:uiPriority="9" w:unhideWhenUsed="1" w:qFormat="1"/>
+    <w:lsdException w:name="heading 3" w:semiHidden="1" w:uiPriority="9" w:unhideWhenUsed="1" w:qFormat="1"/>
+    <w:lsdException w:name="heading 4" w:semiHidden="1" w:uiPriority="9" w:unhideWhenUsed="1" w:qFormat="1"/>
+    <w:lsdException w:name="heading 5" w:semiHidden="1" w:uiPriority="9" w:unhideWhenUsed="1" w:qFormat="1"/>
+    <w:lsdException w:name="heading 6" w:semiHidden="1" w:uiPriority="9" w:unhideWhenUsed="1" w:qFormat="1"/>
+    <w:lsdException w:name="heading 7" w:semiHidden="1" w:uiPriority="9" w:unhideWhenUsed="1" w:qFormat="1"/>
+    <w:lsdException w:name="heading 8" w:semiHidden="1" w:uiPriority="9" w:unhideWhenUsed="1" w:qFormat="1"/>
+    <w:lsdException w:name="heading 9" w:semiHidden="1" w:uiPriority="9" w:unhideWhenUsed="1" w:qFormat="1"/>
+    <w:lsdException w:name="index 1" w:semiHidden="1" w:unhideWhenUsed="1"/>
+    <w:lsdException w:name="index 2" w:semiHidden="1" w:unhideWhenUsed="1"/>
+    <w:lsdException w:name="index 3" w:semiHidden="1" w:unhideWhenUsed="1"/>
+    <w:lsdException w:name="index 4" w:semiHidden="1" w:unhideWhenUsed="1"/>
+    <w:lsdException w:name="index 5" w:semiHidden="1" w:unhideWhenUsed="1"/>
+    <w:lsdException w:name="index 6" w:semiHidden="1" w:unhideWhenUsed="1"/>
+    <w:lsdException w:name="index 7" w:semiHidden="1" w:unhideWhenUsed="1"/>
+    <w:lsdException w:name="index 8" w:semiHidden="1" w:unhideWhenUsed="1"/>
+    <w:lsdException w:name="index 9" w:semiHidden="1" w:unhideWhenUsed="1"/>
+    <w:lsdException w:name="toc 1" w:semiHidden="1" w:uiPriority="39" w:unhideWhenUsed="1"/>
+    <w:lsdException w:name="toc 2" w:semiHidden="1" w:uiPriority="39" w:unhideWhenUsed="1"/>
+    <w:lsdException w:name="toc 3" w:semiHidden="1" w:uiPriority="39" w:unhideWhenUsed="1"/>
+    <w:lsdException w:name="toc 4" w:semiHidden="1" w:uiPriority="39" w:unhideWhenUsed="1"/>
+    <w:lsdException w:name="toc 5" w:semiHidden="1" w:uiPriority="39" w:unhideWhenUsed="1"/>
+    <w:lsdException w:name="toc 6" w:semiHidden="1" w:uiPriority="39" w:unhideWhenUsed="1"/>
+    <w:lsdException w:name="toc 7" w:semiHidden="1" w:uiPriority="39" w:unhideWhenUsed="1"/>
+    <w:lsdException w:name="toc 8" w:semiHidden="1" w:uiPriority="39" w:unhideWhenUsed="1"/>
+    <w:lsdException w:name="toc 9" w:semiHidden="1" w:uiPriority="39" w:unhideWhenUsed="1"/>
+    <w:lsdException w:name="Normal Indent" w:semiHidden="1" w:unhideWhenUsed="1"/>
+    <w:lsdException w:name="footnote text" w:semiHidden="1" w:unhideWhenUsed="1"/>
+    <w:lsdException w:name="annotation text" w:semiHidden="1" w:unhideWhenUsed="1"/>
+    <w:lsdException w:name="header" w:semiHidden="1" w:unhideWhenUsed="1"/>
+    <w:lsdException w:name="footer" w:semiHidden="1" w:unhideWhenUsed="1"/>
+    <w:lsdException w:name="index heading" w:semiHidden="1" w:unhideWhenUsed="1"/>
+    <w:lsdException w:name="caption" w:semiHidden="1" w:uiPriority="35" w:unhideWhenUsed="1" w:qFormat="1"/>
+    <w:lsdException w:name="table of figures" w:semiHidden="1" w:unhideWhenUsed="1"/>
+    <w:lsdException w:name="envelope address" w:semiHidden="1" w:unhideWhenUsed="1"/>
+    <w:lsdException w:name="envelope return" w:semiHidden="1" w:unhideWhenUsed="1"/>
+    <w:lsdException w:name="footnote reference" w:semiHidden="1" w:unhideWhenUsed="1"/>
+    <w:lsdException w:name="annotation reference" w:semiHidden="1" w:unhideWhenUsed="1"/>
+    <w:lsdException w:name="line number" w:semiHidden="1" w:unhideWhenUsed="1"/>
+    <w:lsdException w:name="page number" w:semiHidden="1" w:unhideWhenUsed="1"/>
+    <w:lsdException w:name="endnote reference" w:semiHidden="1" w:unhideWhenUsed="1"/>
+    <w:lsdException w:name="endnote text" w:semiHidden="1" w:unhideWhenUsed="1"/>
+    <w:lsdException w:name="table of authorities" w:semiHidden="1" w:unhideWhenUsed="1"/>
+    <w:lsdException w:name="macro" w:semiHidden="1" w:unhideWhenUsed="1"/>
+    <w:lsdException w:name="toa heading" w:semiHidden="1" w:unhideWhenUsed="1"/>
+    <w:lsdException w:name="List" w:semiHidden="1" w:unhideWhenUsed="1"/>
+    <w:lsdException w:name="List Bullet" w:semiHidden="1" w:unhideWhenUsed="1"/>
+    <w:lsdException w:name="List Number" w:semiHidden="1" w:unhideWhenUsed="1"/>
+    <w:lsdException w:name="List 2" w:semiHidden="1" w:unhideWhenUsed="1"/>
+    <w:lsdException w:name="List 3" w:semiHidden="1" w:unhideWhenUsed="1"/>
+    <w:lsdException w:name="List 4" w:semiHidden="1" w:unhideWhenUsed="1"/>
+    <w:lsdException w:name="List 5" w:semiHidden="1" w:unhideWhenUsed="1"/>
+    <w:lsdException w:name="List Bullet 2" w:semiHidden="1" w:unhideWhenUsed="1"/>
+    <w:lsdException w:name="List Bullet 3" w:semiHidden="1" w:unhideWhenUsed="1"/>
+    <w:lsdException w:name="List Bullet 4" w:semiHidden="1" w:unhideWhenUsed="1"/>
+    <w:lsdException w:name="List Bullet 5" w:semiHidden="1" w:unhideWhenUsed="1"/>
+    <w:lsdException w:name="List Number 2" w:semiHidden="1" w:unhideWhenUsed="1"/>
+    <w:lsdException w:name="List Number 3" w:semiHidden="1" w:unhideWhenUsed="1"/>
+    <w:lsdException w:name="List Number 4" w:semiHidden="1" w:unhideWhenUsed="1"/>
+    <w:lsdException w:name="List Number 5" w:semiHidden="1" w:unhideWhenUsed="1"/>
+    <w:lsdException w:name="Title" w:uiPriority="10" w:qFormat="1"/>
+    <w:lsdException w:name="Closing" w:semiHidden="1" w:unhideWhenUsed="1"/>
+    <w:lsdException w:name="Signature" w:semiHidden="1" w:unhideWhenUsed="1"/>
+    <w:lsdException w:name="Default Paragraph Font" w:semiHidden="1" w:uiPriority="1" w:unhideWhenUsed="1"/>
+    <w:lsdException w:name="Body Text" w:semiHidden="1" w:uiPriority="1" w:unhideWhenUsed="1" w:qFormat="1"/>
+    <w:lsdException w:name="Body Text Indent" w:semiHidden="1" w:unhideWhenUsed="1"/>
+    <w:lsdException w:name="List Continue" w:semiHidden="1" w:unhideWhenUsed="1"/>
+    <w:lsdException w:name="List Continue 2" w:semiHidden="1" w:unhideWhenUsed="1"/>
+    <w:lsdException w:name="List Continue 3" w:semiHidden="1" w:unhideWhenUsed="1"/>
+    <w:lsdException w:name="List Continue 4" w:semiHidden="1" w:unhideWhenUsed="1"/>
+    <w:lsdException w:name="List Continue 5" w:semiHidden="1" w:unhideWhenUsed="1"/>
+    <w:lsdException w:name="Message Header" w:semiHidden="1" w:unhideWhenUsed="1"/>
+    <w:lsdException w:name="Subtitle" w:uiPriority="11" w:qFormat="1"/>
+    <w:lsdException w:name="Salutation" w:semiHidden="1" w:unhideWhenUsed="1"/>
+    <w:lsdException w:name="Date" w:semiHidden="1" w:unhideWhenUsed="1"/>
+    <w:lsdException w:name="Body Text First Indent" w:semiHidden="1" w:unhideWhenUsed="1"/>
+    <w:lsdException w:name="Body Text First Indent 2" w:semiHidden="1" w:unhideWhenUsed="1"/>
+    <w:lsdException w:name="Note Heading" w:semiHidden="1" w:unhideWhenUsed="1"/>
+    <w:lsdException w:name="Body Text 2" w:semiHidden="1" w:unhideWhenUsed="1"/>
+    <w:lsdException w:name="Body Text 3" w:semiHidden="1" w:unhideWhenUsed="1"/>
+    <w:lsdException w:name="Body Text Indent 2" w:semiHidden="1" w:unhideWhenUsed="1"/>
+    <w:lsdException w:name="Body Text Indent 3" w:semiHidden="1" w:unhideWhenUsed="1"/>
+    <w:lsdException w:name="Block Text" w:semiHidden="1" w:unhideWhenUsed="1"/>
+    <w:lsdException w:name="Hyperlink" w:semiHidden="1" w:unhideWhenUsed="1"/>
+    <w:lsdException w:name="FollowedHyperlink" w:semiHidden="1" w:unhideWhenUsed="1"/>
+    <w:lsdException w:name="Strong" w:uiPriority="22" w:qFormat="1"/>
+    <w:lsdException w:name="Emphasis" w:uiPriority="20" w:qFormat="1"/>
+    <w:lsdException w:name="Document Map" w:semiHidden="1" w:unhideWhenUsed="1"/>
+    <w:lsdException w:name="Plain Text" w:semiHidden="1" w:unhideWhenUsed="1"/>
+    <w:lsdException w:name="E-mail Signature" w:semiHidden="1" w:unhideWhenUsed="1"/>
+    <w:lsdException w:name="HTML Top of Form" w:semiHidden="1" w:unhideWhenUsed="1"/>
+    <w:lsdException w:name="HTML Bottom of Form" w:semiHidden="1" w:unhideWhenUsed="1"/>
+    <w:lsdException w:name="Normal (Web)" w:semiHidden="1" w:unhideWhenUsed="1"/>
+    <w:lsdException w:name="HTML Acronym" w:semiHidden="1" w:unhideWhenUsed="1"/>
+    <w:lsdException w:name="HTML Address" w:semiHidden="1" w:unhideWhenUsed="1"/>
+    <w:lsdException w:name="HTML Cite" w:semiHidden="1" w:unhideWhenUsed="1"/>
+    <w:lsdException w:name="HTML Code" w:semiHidden="1" w:unhideWhenUsed="1"/>
+    <w:lsdException w:name="HTML Definition" w:semiHidden="1" w:unhideWhenUsed="1"/>
+    <w:lsdException w:name="HTML Keyboard" w:semiHidden="1" w:unhideWhenUsed="1"/>
+    <w:lsdException w:name="HTML Preformatted" w:semiHidden="1" w:unhideWhenUsed="1"/>
+    <w:lsdException w:name="HTML Sample" w:semiHidden="1" w:unhideWhenUsed="1"/>
+    <w:lsdException w:name="HTML Typewriter" w:semiHidden="1" w:unhideWhenUsed="1"/>
+    <w:lsdException w:name="HTML Variable" w:semiHidden="1" w:unhideWhenUsed="1"/>
+    <w:lsdException w:name="Normal Table" w:semiHidden="1" w:unhideWhenUsed="1"/>
+    <w:lsdException w:name="annotation subject" w:semiHidden="1" w:unhideWhenUsed="1"/>
+    <w:lsdException w:name="No List" w:semiHidden="1" w:unhideWhenUsed="1"/>
+    <w:lsdException w:name="Outline List 1" w:semiHidden="1" w:unhideWhenUsed="1"/>
+    <w:lsdException w:name="Outline List 2" w:semiHidden="1" w:unhideWhenUsed="1"/>
+    <w:lsdException w:name="Outline List 3" w:semiHidden="1" w:unhideWhenUsed="1"/>
+    <w:lsdException w:name="Table Simple 1" w:semiHidden="1" w:unhideWhenUsed="1"/>
+    <w:lsdException w:name="Table Simple 2" w:semiHidden="1" w:unhideWhenUsed="1"/>
+    <w:lsdException w:name="Table Simple 3" w:semiHidden="1" w:unhideWhenUsed="1"/>
+    <w:lsdException w:name="Table Classic 1" w:semiHidden="1" w:unhideWhenUsed="1"/>
+    <w:lsdException w:name="Table Classic 2" w:semiHidden="1" w:unhideWhenUsed="1"/>
+    <w:lsdException w:name="Table Classic 3" w:semiHidden="1" w:unhideWhenUsed="1"/>
+    <w:lsdException w:name="Table Classic 4" w:semiHidden="1" w:unhideWhenUsed="1"/>
+    <w:lsdException w:name="Table Colorful 1" w:semiHidden="1" w:unhideWhenUsed="1"/>
+    <w:lsdException w:name="Table Colorful 2" w:semiHidden="1" w:unhideWhenUsed="1"/>
+    <w:lsdException w:name="Table Colorful 3" w:semiHidden="1" w:unhideWhenUsed="1"/>
+    <w:lsdException w:name="Table Columns 1" w:semiHidden="1" w:unhideWhenUsed="1"/>
+    <w:lsdException w:name="Table Columns 2" w:semiHidden="1" w:unhideWhenUsed="1"/>
+    <w:lsdException w:name="Table Columns 3" w:semiHidden="1" w:unhideWhenUsed="1"/>
+    <w:lsdException w:name="Table Columns 4" w:semiHidden="1" w:unhideWhenUsed="1"/>
+    <w:lsdException w:name="Table Columns 5" w:semiHidden="1" w:unhideWhenUsed="1"/>
+    <w:lsdException w:name="Table Grid 1" w:semiHidden="1" w:unhideWhenUsed="1"/>
+    <w:lsdException w:name="Table Grid 2" w:semiHidden="1" w:unhideWhenUsed="1"/>
+    <w:lsdException w:name="Table Grid 3" w:semiHidden="1" w:unhideWhenUsed="1"/>
+    <w:lsdException w:name="Table Grid 4" w:semiHidden="1" w:unhideWhenUsed="1"/>
+    <w:lsdException w:name="Table Grid 5" w:semiHidden="1" w:unhideWhenUsed="1"/>
+    <w:lsdException w:name="Table Grid 6" w:semiHidden="1" w:unhideWhenUsed="1"/>
+    <w:lsdException w:name="Table Grid 7" w:semiHidden="1" w:unhideWhenUsed="1"/>
+    <w:lsdException w:name="Table Grid 8" w:semiHidden="1" w:unhideWhenUsed="1"/>
+    <w:lsdException w:name="Table List 1" w:semiHidden="1" w:unhideWhenUsed="1"/>
+    <w:lsdException w:name="Table List 2" w:semiHidden="1" w:unhideWhenUsed="1"/>
+    <w:lsdException w:name="Table List 3" w:semiHidden="1" w:unhideWhenUsed="1"/>
+    <w:lsdException w:name="Table List 4" w:semiHidden="1" w:unhideWhenUsed="1"/>
+    <w:lsdException w:name="Table List 5" w:semiHidden="1" w:unhideWhenUsed="1"/>
+    <w:lsdException w:name="Table List 6" w:semiHidden="1" w:unhideWhenUsed="1"/>
+    <w:lsdException w:name="Table List 7" w:semiHidden="1" w:unhideWhenUsed="1"/>
+    <w:lsdException w:name="Table List 8" w:semiHidden="1" w:unhideWhenUsed="1"/>
+    <w:lsdException w:name="Table 3D effects 1" w:semiHidden="1" w:unhideWhenUsed="1"/>
+    <w:lsdException w:name="Table 3D effects 2" w:semiHidden="1" w:unhideWhenUsed="1"/>
+    <w:lsdException w:name="Table 3D effects 3" w:semiHidden="1" w:unhideWhenUsed="1"/>
+    <w:lsdException w:name="Table Contemporary" w:semiHidden="1" w:unhideWhenUsed="1"/>
+    <w:lsdException w:name="Table Elegant" w:semiHidden="1" w:unhideWhenUsed="1"/>
+    <w:lsdException w:name="Table Professional" w:semiHidden="1" w:unhideWhenUsed="1"/>
+    <w:lsdException w:name="Table Subtle 1" w:semiHidden="1" w:unhideWhenUsed="1"/>
+    <w:lsdException w:name="Table Subtle 2" w:semiHidden="1" w:unhideWhenUsed="1"/>
+    <w:lsdException w:name="Table Web 1" w:semiHidden="1" w:unhideWhenUsed="1"/>
+    <w:lsdException w:name="Table Web 2" w:semiHidden="1" w:unhideWhenUsed="1"/>
+    <w:lsdException w:name="Table Web 3" w:semiHidden="1" w:unhideWhenUsed="1"/>
+    <w:lsdException w:name="Balloon Text" w:semiHidden="1" w:unhideWhenUsed="1"/>
+    <w:lsdException w:name="Table Grid" w:uiPriority="59"/>
+    <w:lsdException w:name="Table Theme" w:semiHidden="1" w:unhideWhenUsed="1"/>
+    <w:lsdException w:name="Placeholder Text" w:semiHidden="1"/>
+    <w:lsdException w:name="No Spacing" w:uiPriority="1" w:qFormat="1"/>
+    <w:lsdException w:name="Light Shading" w:uiPriority="60"/>
+    <w:lsdException w:name="Light List" w:uiPriority="61"/>
+    <w:lsdException w:name="Light Grid" w:uiPriority="62"/>
+    <w:lsdException w:name="Medium Shading 1" w:uiPriority="63"/>
+    <w:lsdException w:name="Medium Shading 2" w:uiPriority="64"/>
+    <w:lsdException w:name="Medium List 1" w:uiPriority="65"/>
+    <w:lsdException w:name="Medium List 2" w:uiPriority="66"/>
+    <w:lsdException w:name="Medium Grid 1" w:uiPriority="67"/>
+    <w:lsdException w:name="Medium Grid 2" w:uiPriority="68"/>
+    <w:lsdException w:name="Medium Grid 3" w:uiPriority="69"/>
+    <w:lsdException w:name="Dark List" w:uiPriority="70"/>
+    <w:lsdException w:name="Colorful Shading" w:uiPriority="71"/>
+    <w:lsdException w:name="Colorful List" w:uiPriority="72"/>
+    <w:lsdException w:name="Colorful Grid" w:uiPriority="73"/>
+    <w:lsdException w:name="Light Shading Accent 1" w:uiPriority="60"/>
+    <w:lsdException w:name="Light List Accent 1" w:uiPriority="61"/>
+    <w:lsdException w:name="Light Grid Accent 1" w:uiPriority="62"/>
+    <w:lsdException w:name="Medium Shading 1 Accent 1" w:uiPriority="63"/>
+    <w:lsdException w:name="Medium Shading 2 Accent 1" w:uiPriority="64"/>
+    <w:lsdException w:name="Medium List 1 Accent 1" w:uiPriority="65"/>
+    <w:lsdException w:name="Revision" w:semiHidden="1"/>
+    <w:lsdException w:name="List Paragraph" w:uiPriority="1" w:qFormat="1"/>
+    <w:lsdException w:name="Quote" w:uiPriority="29" w:qFormat="1"/>
+    <w:lsdException w:name="Intense Quote" w:uiPriority="30" w:qFormat="1"/>
+    <w:lsdException w:name="Medium List 2 Accent 1" w:uiPriority="66"/>
+    <w:lsdException w:name="Medium Grid 1 Accent 1" w:uiPriority="67"/>
+    <w:lsdException w:name="Medium Grid 2 Accent 1" w:uiPriority="68"/>
+    <w:lsdException w:name="Medium Grid 3 Accent 1" w:uiPriority="69"/>
+    <w:lsdException w:name="Dark List Accent 1" w:uiPriority="70"/>
+    <w:lsdException w:name="Colorful Shading Accent 1" w:uiPriority="71"/>
+    <w:lsdException w:name="Colorful List Accent 1" w:uiPriority="72"/>
+    <w:lsdException w:name="Colorful Grid Accent 1" w:uiPriority="73"/>
+    <w:lsdException w:name="Light Shading Accent 2" w:uiPriority="60"/>
+    <w:lsdException w:name="Light List Accent 2" w:uiPriority="61"/>
+    <w:lsdException w:name="Light Grid Accent 2" w:uiPriority="62"/>
+    <w:lsdException w:name="Medium Shading 1 Accent 2" w:uiPriority="63"/>
+    <w:lsdException w:name="Medium Shading 2 Accent 2" w:uiPriority="64"/>
+    <w:lsdException w:name="Medium List 1 Accent 2" w:uiPriority="65"/>
+    <w:lsdException w:name="Medium List 2 Accent 2" w:uiPriority="66"/>
+    <w:lsdException w:name="Medium Grid 1 Accent 2" w:uiPriority="67"/>
+    <w:lsdException w:name="Medium Grid 2 Accent 2" w:uiPriority="68"/>
+    <w:lsdException w:name="Medium Grid 3 Accent 2" w:uiPriority="69"/>
+    <w:lsdException w:name="Dark List Accent 2" w:uiPriority="70"/>
+    <w:lsdException w:name="Colorful Shading Accent 2" w:uiPriority="71"/>
+    <w:lsdException w:name="Colorful List Accent 2" w:uiPriority="72"/>
+    <w:lsdException w:name="Colorful Grid Accent 2" w:uiPriority="73"/>
+    <w:lsdException w:name="Light Shading Accent 3" w:uiPriority="60"/>
+    <w:lsdException w:name="Light List Accent 3" w:uiPriority="61"/>
+    <w:lsdException w:name="Light Grid Accent 3" w:uiPriority="62"/>
+    <w:lsdException w:name="Medium Shading 1 Accent 3" w:uiPriority="63"/>
+    <w:lsdException w:name="Medium Shading 2 Accent 3" w:uiPriority="64"/>
+    <w:lsdException w:name="Medium List 1 Accent 3" w:uiPriority="65"/>
+    <w:lsdException w:name="Medium List 2 Accent 3" w:uiPriority="66"/>
+    <w:lsdException w:name="Medium Grid 1 Accent 3" w:uiPriority="67"/>
+    <w:lsdException w:name="Medium Grid 2 Accent 3" w:uiPriority="68"/>
+    <w:lsdException w:name="Medium Grid 3 Accent 3" w:uiPriority="69"/>
+    <w:lsdException w:name="Dark List Accent 3" w:uiPriority="70"/>
+    <w:lsdException w:name="Colorful Shading Accent 3" w:uiPriority="71"/>
+    <w:lsdException w:name="Colorful List Accent 3" w:uiPriority="72"/>
+    <w:lsdException w:name="Colorful Grid Accent 3" w:uiPriority="73"/>
+    <w:lsdException w:name="Light Shading Accent 4" w:uiPriority="60"/>
+    <w:lsdException w:name="Light List Accent 4" w:uiPriority="61"/>
+    <w:lsdException w:name="Light Grid Accent 4" w:uiPriority="62"/>
+    <w:lsdException w:name="Medium Shading 1 Accent 4" w:uiPriority="63"/>
+    <w:lsdException w:name="Medium Shading 2 Accent 4" w:uiPriority="64"/>
+    <w:lsdException w:name="Medium List 1 Accent 4" w:uiPriority="65"/>
+    <w:lsdException w:name="Medium List 2 Accent 4" w:uiPriority="66"/>
+    <w:lsdException w:name="Medium Grid 1 Accent 4" w:uiPriority="67"/>
+    <w:lsdException w:name="Medium Grid 2 Accent 4" w:uiPriority="68"/>
+    <w:lsdException w:name="Medium Grid 3 Accent 4" w:uiPriority="69"/>
+    <w:lsdException w:name="Dark List Accent 4" w:uiPriority="70"/>
+    <w:lsdException w:name="Colorful Shading Accent 4" w:uiPriority="71"/>
+    <w:lsdException w:name="Colorful List Accent 4" w:uiPriority="72"/>
+    <w:lsdException w:name="Colorful Grid Accent 4" w:uiPriority="73"/>
+    <w:lsdException w:name="Light Shading Accent 5" w:uiPriority="60"/>
+    <w:lsdException w:name="Light List Accent 5" w:uiPriority="61"/>
+    <w:lsdException w:name="Light Grid Accent 5" w:uiPriority="62"/>
+    <w:lsdException w:name="Medium Shading 1 Accent 5" w:uiPriority="63"/>
+    <w:lsdException w:name="Medium Shading 2 Accent 5" w:uiPriority="64"/>
+    <w:lsdException w:name="Medium List 1 Accent 5" w:uiPriority="65"/>
+    <w:lsdException w:name="Medium List 2 Accent 5" w:uiPriority="66"/>
+    <w:lsdException w:name="Medium Grid 1 Accent 5" w:uiPriority="67"/>
+    <w:lsdException w:name="Medium Grid 2 Accent 5" w:uiPriority="68"/>
+    <w:lsdException w:name="Medium Grid 3 Accent 5" w:uiPriority="69"/>
+    <w:lsdException w:name="Dark List Accent 5" w:uiPriority="70"/>
+    <w:lsdException w:name="Colorful Shading Accent 5" w:uiPriority="71"/>
+    <w:lsdException w:name="Colorful List Accent 5" w:uiPriority="72"/>
+    <w:lsdException w:name="Colorful Grid Accent 5" w:uiPriority="73"/>
+    <w:lsdException w:name="Light Shading Accent 6" w:uiPriority="60"/>
+    <w:lsdException w:name="Light List Accent 6" w:uiPriority="61"/>
+    <w:lsdException w:name="Light Grid Accent 6" w:uiPriority="62"/>
+    <w:lsdException w:name="Medium Shading 1 Accent 6" w:uiPriority="63"/>
+    <w:lsdException w:name="Medium Shading 2 Accent 6" w:uiPriority="64"/>
+    <w:lsdException w:name="Medium List 1 Accent 6" w:uiPriority="65"/>
+    <w:lsdException w:name="Medium List 2 Accent 6" w:uiPriority="66"/>
+    <w:lsdException w:name="Medium Grid 1 Accent 6" w:uiPriority="67"/>
+    <w:lsdException w:name="Medium Grid 2 Accent 6" w:uiPriority="68"/>
+    <w:lsdException w:name="Medium Grid 3 Accent 6" w:uiPriority="69"/>
+    <w:lsdException w:name="Dark List Accent 6" w:uiPriority="70"/>
+    <w:lsdException w:name="Colorful Shading Accent 6" w:uiPriority="71"/>
+    <w:lsdException w:name="Colorful List Accent 6" w:uiPriority="72"/>
+    <w:lsdException w:name="Colorful Grid Accent 6" w:uiPriority="73"/>
+    <w:lsdException w:name="Subtle Emphasis" w:uiPriority="19" w:qFormat="1"/>
+    <w:lsdException w:name="Intense Emphasis" w:uiPriority="21" w:qFormat="1"/>
+    <w:lsdException w:name="Subtle Reference" w:uiPriority="31" w:qFormat="1"/>
+    <w:lsdException w:name="Intense Reference" w:uiPriority="32" w:qFormat="1"/>
+    <w:lsdException w:name="Book Title" w:uiPriority="33" w:qFormat="1"/>
+    <w:lsdException w:name="Bibliography" w:semiHidden="1" w:uiPriority="37" w:unhideWhenUsed="1"/>
+    <w:lsdException w:name="TOC Heading" w:semiHidden="1" w:uiPriority="39" w:unhideWhenUsed="1" w:qFormat="1"/>
+    <w:lsdException w:name="Grid Table 4" w:uiPriority="49"/>
+    <w:lsdException w:name="Grid Table 5 Dark" w:uiPriority="50"/>
+    <w:lsdException w:name="Grid Table 6 Colorful" w:uiPriority="51"/>
+    <w:lsdException w:name="Grid Table 7 Colorful" w:uiPriority="52"/>
+    <w:lsdException w:name="Grid Table 1 Light Accent 1" w:uiPriority="46"/>
+    <w:lsdException w:name="Grid Table 2 Accent 1" w:uiPriority="47"/>
+    <w:lsdException w:name="Grid Table 3 Accent 1" w:uiPriority="48"/>
+    <w:lsdException w:name="Grid Table 4 Accent 1" w:uiPriority="49"/>
+    <w:lsdException w:name="Grid Table 5 Dark Accent 1" w:uiPriority="50"/>
+    <w:lsdException w:name="Grid Table 6 Colorful Accent 1" w:uiPriority="51"/>
+    <w:lsdException w:name="Grid Table 7 Colorful Accent 1" w:uiPriority="52"/>
+    <w:lsdException w:name="Grid Table 1 Light Accent 2" w:uiPriority="46"/>
+    <w:lsdException w:name="Grid Table 2 Accent 2" w:uiPriority="47"/>
+    <w:lsdException w:name="Grid Table 3 Accent 2" w:uiPriority="48"/>
+    <w:lsdException w:name="Grid Table 4 Accent 2" w:uiPriority="49"/>
+    <w:lsdException w:name="Grid Table 5 Dark Accent 2" w:uiPriority="50"/>
+    <w:lsdException w:name="Grid Table 6 Colorful Accent 2" w:uiPriority="51"/>
+    <w:lsdException w:name="Grid Table 7 Colorful Accent 2" w:uiPriority="52"/>
+    <w:lsdException w:name="Grid Table 1 Light Accent 3" w:uiPriority="46"/>
+    <w:lsdException w:name="Grid Table 2 Accent 3" w:uiPriority="47"/>
+    <w:lsdException w:name="Grid Table 3 Accent 3" w:uiPriority="48"/>
+    <w:lsdException w:name="Grid Table 4 Accent 3" w:uiPriority="49"/>
+    <w:lsdException w:name="Grid Table 5 Dark Accent 3" w:uiPriority="50"/>
+    <w:lsdException w:name="Grid Table 6 Colorful Accent 3" w:uiPriority="51"/>
+    <w:lsdException w:name="Grid Table 7 Colorful Accent 3" w:uiPriority="52"/>
+    <w:lsdException w:name="Grid Table 1 Light Accent 4" w:uiPriority="46"/>
+    <w:lsdException w:name="Grid Table 2 Accent 4" w:uiPriority="47"/>
+    <w:lsdException w:name="Grid Table 3 Accent 4" w:uiPriority="48"/>
+    <w:lsdException w:name="Grid Table 4 Accent 4" w:uiPriority="49"/>
+    <w:lsdException w:name="Grid Table 5 Dark Accent 4" w:uiPriority="50"/>
+    <w:lsdException w:name="Grid Table 6 Colorful Accent 4" w:uiPriority="51"/>
+    <w:lsdException w:name="Grid Table 7 Colorful Accent 4" w:uiPriority="52"/>
+    <w:lsdException w:name="Grid Table 1 Light Accent 5" w:uiPriority="46"/>
+    <w:lsdException w:name="Grid Table 2 Accent 5" w:uiPriority="47"/>
+    <w:lsdException w:name="Grid Table 3 Accent 5" w:uiPriority="48"/>
+    <w:lsdException w:name="Grid Table 4 Accent 5" w:uiPriority="49"/>
+    <w:lsdException w:name="Grid Table 5 Dark Accent 5" w:uiPriority="50"/>
+    <w:lsdException w:name="Grid Table 6 Colorful Accent 5" w:uiPriority="51"/>
+    <w:lsdException w:name="Grid Table 7 Colorful Accent 5" w:uiPriority="52"/>
+    <w:lsdException w:name="Grid Table 1 Light Accent 6" w:uiPriority="46"/>
+    <w:lsdException w:name="Grid Table 2 Accent 6" w:uiPriority="47"/>
+    <w:lsdException w:name="Grid Table 3 Accent 6" w:uiPriority="48"/>
+    <w:lsdException w:name="Grid Table 4 Accent 6" w:uiPriority="49"/>
+    <w:lsdException w:name="Grid Table 5 Dark Accent 6" w:uiPriority="50"/>
+    <w:lsdException w:name="Grid Table 6 Colorful Accent 6" w:uiPriority="51"/>
+    <w:lsdException w:name="Grid Table 7 Colorful Accent 6" w:uiPriority="52"/>
+    <w:lsdException w:name="List Table 1 Light" w:uiPriority="46"/>
+    <w:lsdException w:name="List Table 2" w:uiPriority="47"/>
+    <w:lsdException w:name="List Table 3" w:uiPriority="48"/>
+    <w:lsdException w:name="List Table 4" w:uiPriority="49"/>
+    <w:lsdException w:name="List Table 5 Dark" w:uiPriority="50"/>
+    <w:lsdException w:name="List Table 6 Colorful" w:uiPriority="51"/>
+    <w:lsdException w:name="List Table 7 Colorful" w:uiPriority="52"/>
+    <w:lsdException w:name="List Table 1 Light Accent 1" w:uiPriority="46"/>
+    <w:lsdException w:name="List Table 2 Accent 1" w:uiPriority="47"/>
+    <w:lsdException w:name="List Table 3 Accent 1" w:uiPriority="48"/>
+    <w:lsdException w:name="List Table 4 Accent 1" w:uiPriority="49"/>
+    <w:lsdException w:name="List Table 5 Dark Accent 1" w:uiPriority="50"/>
+    <w:lsdException w:name="List Table 6 Colorful Accent 1" w:uiPriority="51"/>
+    <w:lsdException w:name="List Table 7 Colorful Accent 1" w:uiPriority="52"/>
+    <w:lsdException w:name="List Table 1 Light Accent 2" w:uiPriority="46"/>
+    <w:lsdException w:name="List Table 2 Accent 2" w:uiPriority="47"/>
+    <w:lsdException w:name="List Table 3 Accent 2" w:uiPriority="48"/>
+    <w:lsdException w:name="List Table 4 Accent 2" w:uiPriority="49"/>
+    <w:lsdException w:name="List Table 5 Dark Accent 2" w:uiPriority="50"/>
+    <w:lsdException w:name="List Table 6 Colorful Accent 2" w:uiPriority="51"/>
+    <w:lsdException w:name="List Table 7 Colorful Accent 2" w:uiPriority="52"/>
+    <w:lsdException w:name="List Table 1 Light Accent 3" w:uiPriority="46"/>
+    <w:lsdException w:name="List Table 2 Accent 3" w:uiPriority="47"/>
+    <w:lsdException w:name="List Table 3 Accent 3" w:uiPriority="48"/>
+    <w:lsdException w:name="List Table 4 Accent 3" w:uiPriority="49"/>
+    <w:lsdException w:name="List Table 5 Dark Accent 3" w:uiPriority="50"/>
+    <w:lsdException w:name="List Table 6 Colorful Accent 3" w:uiPriority="51"/>
+    <w:lsdException w:name="List Table 7 Colorful Accent 3" w:uiPriority="52"/>
+    <w:lsdException w:name="List Table 1 Light Accent 4" w:uiPriority="46"/>
+    <w:lsdException w:name="List Table 2 Accent 4" w:uiPriority="47"/>
+    <w:lsdException w:name="List Table 3 Accent 4" w:uiPriority="48"/>
+    <w:lsdException w:name="List Table 4 Accent 4" w:uiPriority="49"/>
+    <w:lsdException w:name="List Table 5 Dark Accent 4" w:uiPriority="50"/>
+    <w:lsdException w:name="List Table 6 Colorful Accent 4" w:uiPriority="51"/>
+    <w:lsdException w:name="List Table 7 Colorful Accent 4" w:uiPriority="52"/>
+    <w:lsdException w:name="List Table 1 Light Accent 5" w:uiPriority="46"/>
+    <w:lsdException w:name="List Table 2 Accent 5" w:uiPriority="47"/>
+    <w:lsdException w:name="List Table 3 Accent 5" w:uiPriority="48"/>
+    <w:lsdException w:name="List Table 4 Accent 5" w:uiPriority="49"/>
+    <w:lsdException w:name="List Table 5 Dark Accent 5" w:uiPriority="50"/>
+    <w:lsdException w:name="List Table 6 Colorful Accent 5" w:uiPriority="51"/>
+    <w:lsdException w:name="List Table 7 Colorful Accent 5" w:uiPriority="52"/>
+    <w:lsdException w:name="List Table 1 Light Accent 6" w:uiPriority="46"/>
+    <w:lsdException w:name="List Table 2 Accent 6" w:uiPriority="47"/>
+    <w:lsdException w:name="List Table 3 Accent 6" w:uiPriority="48"/>
+    <w:lsdException w:name="List Table 4 Accent 6" w:uiPriority="49"/>
+    <w:lsdException w:name="List Table 5 Dark Accent 6" w:uiPriority="50"/>
+    <w:lsdException w:name="List Table 6 Colorful Accent 6" w:uiPriority="51"/>
+    <w:lsdException w:name="List Table 7 Colorful Accent 6" w:uiPriority="52"/>
+    <w:lsdException w:name="Mention" w:semiHidden="1" w:unhideWhenUsed="1"/>
+    <w:lsdException w:name="Smart Hyperlink" w:semiHidden="1" w:unhideWhenUsed="1"/>
+    <w:lsdException w:name="Hashtag" w:semiHidden="1" w:unhideWhenUsed="1"/>
+    <w:lsdException w:name="Unresolved Mention" w:semiHidden="1" w:unhideWhenUsed="1"/>
+    <w:lsdException w:name="Smart Link" w:semiHidden="1" w:unhideWhenUsed="1"/>
   </w:latentStyles>
   <w:style w:type="paragraph" w:default="1" w:styleId="Normale">
     <w:name w:val="Normal"/>
@@ -9102,7 +8915,7 @@
       <w:lang w:eastAsia="en-US"/>
     </w:rPr>
   </w:style>
-  <w:style w:type="character" w:default="1" w:styleId="Caratterepredefinitoparagrafo">
+  <w:style w:type="character" w:default="1" w:styleId="Carpredefinitoparagrafo">
     <w:name w:val="Default Paragraph Font"/>
     <w:uiPriority w:val="1"/>
     <w:semiHidden/>
@@ -9129,10 +8942,10 @@
     <w:semiHidden/>
     <w:unhideWhenUsed/>
   </w:style>
-  <w:style w:type="paragraph" w:styleId="Corpodeltesto">
+  <w:style w:type="paragraph" w:styleId="Corpotesto">
     <w:name w:val="Body Text"/>
     <w:basedOn w:val="Normale"/>
-    <w:link w:val="CorpodeltestoCarattere"/>
+    <w:link w:val="CorpotestoCarattere"/>
     <w:uiPriority w:val="1"/>
     <w:qFormat/>
     <w:rsid w:val="00DD2DE4"/>
@@ -9141,10 +8954,10 @@
       <w:szCs w:val="24"/>
     </w:rPr>
   </w:style>
-  <w:style w:type="character" w:customStyle="1" w:styleId="CorpodeltestoCarattere">
-    <w:name w:val="Corpo del testo Carattere"/>
-    <w:basedOn w:val="Caratterepredefinitoparagrafo"/>
-    <w:link w:val="Corpodeltesto"/>
+  <w:style w:type="character" w:customStyle="1" w:styleId="CorpotestoCarattere">
+    <w:name w:val="Corpo testo Carattere"/>
+    <w:basedOn w:val="Carpredefinitoparagrafo"/>
+    <w:link w:val="Corpotesto"/>
     <w:uiPriority w:val="1"/>
     <w:rsid w:val="00DD2DE4"/>
     <w:rPr>
@@ -9152,8 +8965,8 @@
       <w:lang w:eastAsia="en-US"/>
     </w:rPr>
   </w:style>
-  <w:style w:type="paragraph" w:customStyle="1" w:styleId="Heading1">
-    <w:name w:val="Heading 1"/>
+  <w:style w:type="paragraph" w:customStyle="1" w:styleId="Titolo11">
+    <w:name w:val="Titolo 11"/>
     <w:basedOn w:val="Normale"/>
     <w:uiPriority w:val="1"/>
     <w:qFormat/>
@@ -9195,7 +9008,7 @@
   </w:style>
   <w:style w:type="character" w:customStyle="1" w:styleId="IntestazioneCarattere">
     <w:name w:val="Intestazione Carattere"/>
-    <w:basedOn w:val="Caratterepredefinitoparagrafo"/>
+    <w:basedOn w:val="Carpredefinitoparagrafo"/>
     <w:link w:val="Intestazione"/>
     <w:uiPriority w:val="99"/>
     <w:rsid w:val="00DD2DE4"/>
@@ -9222,7 +9035,7 @@
   </w:style>
   <w:style w:type="character" w:customStyle="1" w:styleId="PidipaginaCarattere">
     <w:name w:val="Piè di pagina Carattere"/>
-    <w:basedOn w:val="Caratterepredefinitoparagrafo"/>
+    <w:basedOn w:val="Carpredefinitoparagrafo"/>
     <w:link w:val="Pidipagina"/>
     <w:uiPriority w:val="99"/>
     <w:rsid w:val="00DD2DE4"/>
@@ -9249,339 +9062,7 @@
   </w:style>
   <w:style w:type="character" w:customStyle="1" w:styleId="TestofumettoCarattere">
     <w:name w:val="Testo fumetto Carattere"/>
-    <w:basedOn w:val="Caratterepredefinitoparagrafo"/>
-    <w:link w:val="Testofumetto"/>
-    <w:uiPriority w:val="99"/>
-    <w:semiHidden/>
-    <w:rsid w:val="00DD2DE4"/>
-    <w:rPr>
-      <w:rFonts w:ascii="Lucida Grande" w:eastAsia="Calibri" w:hAnsi="Lucida Grande" w:cs="Calibri"/>
-      <w:sz w:val="18"/>
-      <w:szCs w:val="18"/>
-      <w:lang w:eastAsia="en-US"/>
-    </w:rPr>
-  </w:style>
-</w:styles>
-</file>
-
-<file path=word/stylesWithEffects.xml><?xml version="1.0" encoding="utf-8"?>
-<w:styles xmlns:wpc="http://schemas.microsoft.com/office/word/2010/wordprocessingCanvas" xmlns:mo="http://schemas.microsoft.com/office/mac/office/2008/main" xmlns:mc="http://schemas.openxmlformats.org/markup-compatibility/2006" xmlns:mv="urn:schemas-microsoft-com:mac:vml" xmlns:o="urn:schemas-microsoft-com:office:office" xmlns:r="http://schemas.openxmlformats.org/officeDocument/2006/relationships" xmlns:m="http://schemas.openxmlformats.org/officeDocument/2006/math" xmlns:v="urn:schemas-microsoft-com:vml" xmlns:wp14="http://schemas.microsoft.com/office/word/2010/wordprocessingDrawing" xmlns:wp="http://schemas.openxmlformats.org/drawingml/2006/wordprocessingDrawing" xmlns:w10="urn:schemas-microsoft-com:office:word" xmlns:w="http://schemas.openxmlformats.org/wordprocessingml/2006/main" xmlns:w14="http://schemas.microsoft.com/office/word/2010/wordml" xmlns:wpg="http://schemas.microsoft.com/office/word/2010/wordprocessingGroup" xmlns:wpi="http://schemas.microsoft.com/office/word/2010/wordprocessingInk" xmlns:wne="http://schemas.microsoft.com/office/word/2006/wordml" xmlns:wps="http://schemas.microsoft.com/office/word/2010/wordprocessingShape" mc:Ignorable="w14 wp14">
-  <w:docDefaults>
-    <w:rPrDefault>
-      <w:rPr>
-        <w:rFonts w:asciiTheme="minorHAnsi" w:eastAsiaTheme="minorEastAsia" w:hAnsiTheme="minorHAnsi" w:cstheme="minorBidi"/>
-        <w:sz w:val="24"/>
-        <w:szCs w:val="24"/>
-        <w:lang w:val="it-IT" w:eastAsia="it-IT" w:bidi="ar-SA"/>
-      </w:rPr>
-    </w:rPrDefault>
-    <w:pPrDefault/>
-  </w:docDefaults>
-  <w:latentStyles w:defLockedState="0" w:defUIPriority="99" w:defSemiHidden="1" w:defUnhideWhenUsed="1" w:defQFormat="0" w:count="276">
-    <w:lsdException w:name="Normal" w:semiHidden="0" w:uiPriority="1" w:unhideWhenUsed="0" w:qFormat="1"/>
-    <w:lsdException w:name="heading 1" w:semiHidden="0" w:uiPriority="9" w:unhideWhenUsed="0" w:qFormat="1"/>
-    <w:lsdException w:name="heading 2" w:uiPriority="9" w:qFormat="1"/>
-    <w:lsdException w:name="heading 3" w:uiPriority="9" w:qFormat="1"/>
-    <w:lsdException w:name="heading 4" w:uiPriority="9" w:qFormat="1"/>
-    <w:lsdException w:name="heading 5" w:uiPriority="9" w:qFormat="1"/>
-    <w:lsdException w:name="heading 6" w:uiPriority="9" w:qFormat="1"/>
-    <w:lsdException w:name="heading 7" w:uiPriority="9" w:qFormat="1"/>
-    <w:lsdException w:name="heading 8" w:uiPriority="9" w:qFormat="1"/>
-    <w:lsdException w:name="heading 9" w:uiPriority="9" w:qFormat="1"/>
-    <w:lsdException w:name="toc 1" w:uiPriority="39"/>
-    <w:lsdException w:name="toc 2" w:uiPriority="39"/>
-    <w:lsdException w:name="toc 3" w:uiPriority="39"/>
-    <w:lsdException w:name="toc 4" w:uiPriority="39"/>
-    <w:lsdException w:name="toc 5" w:uiPriority="39"/>
-    <w:lsdException w:name="toc 6" w:uiPriority="39"/>
-    <w:lsdException w:name="toc 7" w:uiPriority="39"/>
-    <w:lsdException w:name="toc 8" w:uiPriority="39"/>
-    <w:lsdException w:name="toc 9" w:uiPriority="39"/>
-    <w:lsdException w:name="caption" w:uiPriority="35" w:qFormat="1"/>
-    <w:lsdException w:name="Title" w:semiHidden="0" w:uiPriority="10" w:unhideWhenUsed="0" w:qFormat="1"/>
-    <w:lsdException w:name="Default Paragraph Font" w:uiPriority="1"/>
-    <w:lsdException w:name="Body Text" w:uiPriority="1" w:qFormat="1"/>
-    <w:lsdException w:name="Subtitle" w:semiHidden="0" w:uiPriority="11" w:unhideWhenUsed="0" w:qFormat="1"/>
-    <w:lsdException w:name="Strong" w:semiHidden="0" w:uiPriority="22" w:unhideWhenUsed="0" w:qFormat="1"/>
-    <w:lsdException w:name="Emphasis" w:semiHidden="0" w:uiPriority="20" w:unhideWhenUsed="0" w:qFormat="1"/>
-    <w:lsdException w:name="Table Grid" w:semiHidden="0" w:uiPriority="59" w:unhideWhenUsed="0"/>
-    <w:lsdException w:name="Placeholder Text" w:unhideWhenUsed="0"/>
-    <w:lsdException w:name="No Spacing" w:semiHidden="0" w:uiPriority="1" w:unhideWhenUsed="0" w:qFormat="1"/>
-    <w:lsdException w:name="Light Shading" w:semiHidden="0" w:uiPriority="60" w:unhideWhenUsed="0"/>
-    <w:lsdException w:name="Light List" w:semiHidden="0" w:uiPriority="61" w:unhideWhenUsed="0"/>
-    <w:lsdException w:name="Light Grid" w:semiHidden="0" w:uiPriority="62" w:unhideWhenUsed="0"/>
-    <w:lsdException w:name="Medium Shading 1" w:semiHidden="0" w:uiPriority="63" w:unhideWhenUsed="0"/>
-    <w:lsdException w:name="Medium Shading 2" w:semiHidden="0" w:uiPriority="64" w:unhideWhenUsed="0"/>
-    <w:lsdException w:name="Medium List 1" w:semiHidden="0" w:uiPriority="65" w:unhideWhenUsed="0"/>
-    <w:lsdException w:name="Medium List 2" w:semiHidden="0" w:uiPriority="66" w:unhideWhenUsed="0"/>
-    <w:lsdException w:name="Medium Grid 1" w:semiHidden="0" w:uiPriority="67" w:unhideWhenUsed="0"/>
-    <w:lsdException w:name="Medium Grid 2" w:semiHidden="0" w:uiPriority="68" w:unhideWhenUsed="0"/>
-    <w:lsdException w:name="Medium Grid 3" w:semiHidden="0" w:uiPriority="69" w:unhideWhenUsed="0"/>
-    <w:lsdException w:name="Dark List" w:semiHidden="0" w:uiPriority="70" w:unhideWhenUsed="0"/>
-    <w:lsdException w:name="Colorful Shading" w:semiHidden="0" w:uiPriority="71" w:unhideWhenUsed="0"/>
-    <w:lsdException w:name="Colorful List" w:semiHidden="0" w:uiPriority="72" w:unhideWhenUsed="0"/>
-    <w:lsdException w:name="Colorful Grid" w:semiHidden="0" w:uiPriority="73" w:unhideWhenUsed="0"/>
-    <w:lsdException w:name="Light Shading Accent 1" w:semiHidden="0" w:uiPriority="60" w:unhideWhenUsed="0"/>
-    <w:lsdException w:name="Light List Accent 1" w:semiHidden="0" w:uiPriority="61" w:unhideWhenUsed="0"/>
-    <w:lsdException w:name="Light Grid Accent 1" w:semiHidden="0" w:uiPriority="62" w:unhideWhenUsed="0"/>
-    <w:lsdException w:name="Medium Shading 1 Accent 1" w:semiHidden="0" w:uiPriority="63" w:unhideWhenUsed="0"/>
-    <w:lsdException w:name="Medium Shading 2 Accent 1" w:semiHidden="0" w:uiPriority="64" w:unhideWhenUsed="0"/>
-    <w:lsdException w:name="Medium List 1 Accent 1" w:semiHidden="0" w:uiPriority="65" w:unhideWhenUsed="0"/>
-    <w:lsdException w:name="Revision" w:unhideWhenUsed="0"/>
-    <w:lsdException w:name="List Paragraph" w:semiHidden="0" w:uiPriority="1" w:unhideWhenUsed="0" w:qFormat="1"/>
-    <w:lsdException w:name="Quote" w:semiHidden="0" w:uiPriority="29" w:unhideWhenUsed="0" w:qFormat="1"/>
-    <w:lsdException w:name="Intense Quote" w:semiHidden="0" w:uiPriority="30" w:unhideWhenUsed="0" w:qFormat="1"/>
-    <w:lsdException w:name="Medium List 2 Accent 1" w:semiHidden="0" w:uiPriority="66" w:unhideWhenUsed="0"/>
-    <w:lsdException w:name="Medium Grid 1 Accent 1" w:semiHidden="0" w:uiPriority="67" w:unhideWhenUsed="0"/>
-    <w:lsdException w:name="Medium Grid 2 Accent 1" w:semiHidden="0" w:uiPriority="68" w:unhideWhenUsed="0"/>
-    <w:lsdException w:name="Medium Grid 3 Accent 1" w:semiHidden="0" w:uiPriority="69" w:unhideWhenUsed="0"/>
-    <w:lsdException w:name="Dark List Accent 1" w:semiHidden="0" w:uiPriority="70" w:unhideWhenUsed="0"/>
-    <w:lsdException w:name="Colorful Shading Accent 1" w:semiHidden="0" w:uiPriority="71" w:unhideWhenUsed="0"/>
-    <w:lsdException w:name="Colorful List Accent 1" w:semiHidden="0" w:uiPriority="72" w:unhideWhenUsed="0"/>
-    <w:lsdException w:name="Colorful Grid Accent 1" w:semiHidden="0" w:uiPriority="73" w:unhideWhenUsed="0"/>
-    <w:lsdException w:name="Light Shading Accent 2" w:semiHidden="0" w:uiPriority="60" w:unhideWhenUsed="0"/>
-    <w:lsdException w:name="Light List Accent 2" w:semiHidden="0" w:uiPriority="61" w:unhideWhenUsed="0"/>
-    <w:lsdException w:name="Light Grid Accent 2" w:semiHidden="0" w:uiPriority="62" w:unhideWhenUsed="0"/>
-    <w:lsdException w:name="Medium Shading 1 Accent 2" w:semiHidden="0" w:uiPriority="63" w:unhideWhenUsed="0"/>
-    <w:lsdException w:name="Medium Shading 2 Accent 2" w:semiHidden="0" w:uiPriority="64" w:unhideWhenUsed="0"/>
-    <w:lsdException w:name="Medium List 1 Accent 2" w:semiHidden="0" w:uiPriority="65" w:unhideWhenUsed="0"/>
-    <w:lsdException w:name="Medium List 2 Accent 2" w:semiHidden="0" w:uiPriority="66" w:unhideWhenUsed="0"/>
-    <w:lsdException w:name="Medium Grid 1 Accent 2" w:semiHidden="0" w:uiPriority="67" w:unhideWhenUsed="0"/>
-    <w:lsdException w:name="Medium Grid 2 Accent 2" w:semiHidden="0" w:uiPriority="68" w:unhideWhenUsed="0"/>
-    <w:lsdException w:name="Medium Grid 3 Accent 2" w:semiHidden="0" w:uiPriority="69" w:unhideWhenUsed="0"/>
-    <w:lsdException w:name="Dark List Accent 2" w:semiHidden="0" w:uiPriority="70" w:unhideWhenUsed="0"/>
-    <w:lsdException w:name="Colorful Shading Accent 2" w:semiHidden="0" w:uiPriority="71" w:unhideWhenUsed="0"/>
-    <w:lsdException w:name="Colorful List Accent 2" w:semiHidden="0" w:uiPriority="72" w:unhideWhenUsed="0"/>
-    <w:lsdException w:name="Colorful Grid Accent 2" w:semiHidden="0" w:uiPriority="73" w:unhideWhenUsed="0"/>
-    <w:lsdException w:name="Light Shading Accent 3" w:semiHidden="0" w:uiPriority="60" w:unhideWhenUsed="0"/>
-    <w:lsdException w:name="Light List Accent 3" w:semiHidden="0" w:uiPriority="61" w:unhideWhenUsed="0"/>
-    <w:lsdException w:name="Light Grid Accent 3" w:semiHidden="0" w:uiPriority="62" w:unhideWhenUsed="0"/>
-    <w:lsdException w:name="Medium Shading 1 Accent 3" w:semiHidden="0" w:uiPriority="63" w:unhideWhenUsed="0"/>
-    <w:lsdException w:name="Medium Shading 2 Accent 3" w:semiHidden="0" w:uiPriority="64" w:unhideWhenUsed="0"/>
-    <w:lsdException w:name="Medium List 1 Accent 3" w:semiHidden="0" w:uiPriority="65" w:unhideWhenUsed="0"/>
-    <w:lsdException w:name="Medium List 2 Accent 3" w:semiHidden="0" w:uiPriority="66" w:unhideWhenUsed="0"/>
-    <w:lsdException w:name="Medium Grid 1 Accent 3" w:semiHidden="0" w:uiPriority="67" w:unhideWhenUsed="0"/>
-    <w:lsdException w:name="Medium Grid 2 Accent 3" w:semiHidden="0" w:uiPriority="68" w:unhideWhenUsed="0"/>
-    <w:lsdException w:name="Medium Grid 3 Accent 3" w:semiHidden="0" w:uiPriority="69" w:unhideWhenUsed="0"/>
-    <w:lsdException w:name="Dark List Accent 3" w:semiHidden="0" w:uiPriority="70" w:unhideWhenUsed="0"/>
-    <w:lsdException w:name="Colorful Shading Accent 3" w:semiHidden="0" w:uiPriority="71" w:unhideWhenUsed="0"/>
-    <w:lsdException w:name="Colorful List Accent 3" w:semiHidden="0" w:uiPriority="72" w:unhideWhenUsed="0"/>
-    <w:lsdException w:name="Colorful Grid Accent 3" w:semiHidden="0" w:uiPriority="73" w:unhideWhenUsed="0"/>
-    <w:lsdException w:name="Light Shading Accent 4" w:semiHidden="0" w:uiPriority="60" w:unhideWhenUsed="0"/>
-    <w:lsdException w:name="Light List Accent 4" w:semiHidden="0" w:uiPriority="61" w:unhideWhenUsed="0"/>
-    <w:lsdException w:name="Light Grid Accent 4" w:semiHidden="0" w:uiPriority="62" w:unhideWhenUsed="0"/>
-    <w:lsdException w:name="Medium Shading 1 Accent 4" w:semiHidden="0" w:uiPriority="63" w:unhideWhenUsed="0"/>
-    <w:lsdException w:name="Medium Shading 2 Accent 4" w:semiHidden="0" w:uiPriority="64" w:unhideWhenUsed="0"/>
-    <w:lsdException w:name="Medium List 1 Accent 4" w:semiHidden="0" w:uiPriority="65" w:unhideWhenUsed="0"/>
-    <w:lsdException w:name="Medium List 2 Accent 4" w:semiHidden="0" w:uiPriority="66" w:unhideWhenUsed="0"/>
-    <w:lsdException w:name="Medium Grid 1 Accent 4" w:semiHidden="0" w:uiPriority="67" w:unhideWhenUsed="0"/>
-    <w:lsdException w:name="Medium Grid 2 Accent 4" w:semiHidden="0" w:uiPriority="68" w:unhideWhenUsed="0"/>
-    <w:lsdException w:name="Medium Grid 3 Accent 4" w:semiHidden="0" w:uiPriority="69" w:unhideWhenUsed="0"/>
-    <w:lsdException w:name="Dark List Accent 4" w:semiHidden="0" w:uiPriority="70" w:unhideWhenUsed="0"/>
-    <w:lsdException w:name="Colorful Shading Accent 4" w:semiHidden="0" w:uiPriority="71" w:unhideWhenUsed="0"/>
-    <w:lsdException w:name="Colorful List Accent 4" w:semiHidden="0" w:uiPriority="72" w:unhideWhenUsed="0"/>
-    <w:lsdException w:name="Colorful Grid Accent 4" w:semiHidden="0" w:uiPriority="73" w:unhideWhenUsed="0"/>
-    <w:lsdException w:name="Light Shading Accent 5" w:semiHidden="0" w:uiPriority="60" w:unhideWhenUsed="0"/>
-    <w:lsdException w:name="Light List Accent 5" w:semiHidden="0" w:uiPriority="61" w:unhideWhenUsed="0"/>
-    <w:lsdException w:name="Light Grid Accent 5" w:semiHidden="0" w:uiPriority="62" w:unhideWhenUsed="0"/>
-    <w:lsdException w:name="Medium Shading 1 Accent 5" w:semiHidden="0" w:uiPriority="63" w:unhideWhenUsed="0"/>
-    <w:lsdException w:name="Medium Shading 2 Accent 5" w:semiHidden="0" w:uiPriority="64" w:unhideWhenUsed="0"/>
-    <w:lsdException w:name="Medium List 1 Accent 5" w:semiHidden="0" w:uiPriority="65" w:unhideWhenUsed="0"/>
-    <w:lsdException w:name="Medium List 2 Accent 5" w:semiHidden="0" w:uiPriority="66" w:unhideWhenUsed="0"/>
-    <w:lsdException w:name="Medium Grid 1 Accent 5" w:semiHidden="0" w:uiPriority="67" w:unhideWhenUsed="0"/>
-    <w:lsdException w:name="Medium Grid 2 Accent 5" w:semiHidden="0" w:uiPriority="68" w:unhideWhenUsed="0"/>
-    <w:lsdException w:name="Medium Grid 3 Accent 5" w:semiHidden="0" w:uiPriority="69" w:unhideWhenUsed="0"/>
-    <w:lsdException w:name="Dark List Accent 5" w:semiHidden="0" w:uiPriority="70" w:unhideWhenUsed="0"/>
-    <w:lsdException w:name="Colorful Shading Accent 5" w:semiHidden="0" w:uiPriority="71" w:unhideWhenUsed="0"/>
-    <w:lsdException w:name="Colorful List Accent 5" w:semiHidden="0" w:uiPriority="72" w:unhideWhenUsed="0"/>
-    <w:lsdException w:name="Colorful Grid Accent 5" w:semiHidden="0" w:uiPriority="73" w:unhideWhenUsed="0"/>
-    <w:lsdException w:name="Light Shading Accent 6" w:semiHidden="0" w:uiPriority="60" w:unhideWhenUsed="0"/>
-    <w:lsdException w:name="Light List Accent 6" w:semiHidden="0" w:uiPriority="61" w:unhideWhenUsed="0"/>
-    <w:lsdException w:name="Light Grid Accent 6" w:semiHidden="0" w:uiPriority="62" w:unhideWhenUsed="0"/>
-    <w:lsdException w:name="Medium Shading 1 Accent 6" w:semiHidden="0" w:uiPriority="63" w:unhideWhenUsed="0"/>
-    <w:lsdException w:name="Medium Shading 2 Accent 6" w:semiHidden="0" w:uiPriority="64" w:unhideWhenUsed="0"/>
-    <w:lsdException w:name="Medium List 1 Accent 6" w:semiHidden="0" w:uiPriority="65" w:unhideWhenUsed="0"/>
-    <w:lsdException w:name="Medium List 2 Accent 6" w:semiHidden="0" w:uiPriority="66" w:unhideWhenUsed="0"/>
-    <w:lsdException w:name="Medium Grid 1 Accent 6" w:semiHidden="0" w:uiPriority="67" w:unhideWhenUsed="0"/>
-    <w:lsdException w:name="Medium Grid 2 Accent 6" w:semiHidden="0" w:uiPriority="68" w:unhideWhenUsed="0"/>
-    <w:lsdException w:name="Medium Grid 3 Accent 6" w:semiHidden="0" w:uiPriority="69" w:unhideWhenUsed="0"/>
-    <w:lsdException w:name="Dark List Accent 6" w:semiHidden="0" w:uiPriority="70" w:unhideWhenUsed="0"/>
-    <w:lsdException w:name="Colorful Shading Accent 6" w:semiHidden="0" w:uiPriority="71" w:unhideWhenUsed="0"/>
-    <w:lsdException w:name="Colorful List Accent 6" w:semiHidden="0" w:uiPriority="72" w:unhideWhenUsed="0"/>
-    <w:lsdException w:name="Colorful Grid Accent 6" w:semiHidden="0" w:uiPriority="73" w:unhideWhenUsed="0"/>
-    <w:lsdException w:name="Subtle Emphasis" w:semiHidden="0" w:uiPriority="19" w:unhideWhenUsed="0" w:qFormat="1"/>
-    <w:lsdException w:name="Intense Emphasis" w:semiHidden="0" w:uiPriority="21" w:unhideWhenUsed="0" w:qFormat="1"/>
-    <w:lsdException w:name="Subtle Reference" w:semiHidden="0" w:uiPriority="31" w:unhideWhenUsed="0" w:qFormat="1"/>
-    <w:lsdException w:name="Intense Reference" w:semiHidden="0" w:uiPriority="32" w:unhideWhenUsed="0" w:qFormat="1"/>
-    <w:lsdException w:name="Book Title" w:semiHidden="0" w:uiPriority="33" w:unhideWhenUsed="0" w:qFormat="1"/>
-    <w:lsdException w:name="Bibliography" w:uiPriority="37"/>
-    <w:lsdException w:name="TOC Heading" w:uiPriority="39" w:qFormat="1"/>
-  </w:latentStyles>
-  <w:style w:type="paragraph" w:default="1" w:styleId="Normale">
-    <w:name w:val="Normal"/>
-    <w:uiPriority w:val="1"/>
-    <w:qFormat/>
-    <w:rsid w:val="00DD2DE4"/>
-    <w:pPr>
-      <w:widowControl w:val="0"/>
-      <w:autoSpaceDE w:val="0"/>
-      <w:autoSpaceDN w:val="0"/>
-    </w:pPr>
-    <w:rPr>
-      <w:rFonts w:ascii="Calibri" w:eastAsia="Calibri" w:hAnsi="Calibri" w:cs="Calibri"/>
-      <w:sz w:val="22"/>
-      <w:szCs w:val="22"/>
-      <w:lang w:eastAsia="en-US"/>
-    </w:rPr>
-  </w:style>
-  <w:style w:type="character" w:default="1" w:styleId="Caratterepredefinitoparagrafo">
-    <w:name w:val="Default Paragraph Font"/>
-    <w:uiPriority w:val="1"/>
-    <w:semiHidden/>
-    <w:unhideWhenUsed/>
-  </w:style>
-  <w:style w:type="table" w:default="1" w:styleId="Tabellanormale">
-    <w:name w:val="Normal Table"/>
-    <w:uiPriority w:val="99"/>
-    <w:semiHidden/>
-    <w:unhideWhenUsed/>
-    <w:tblPr>
-      <w:tblInd w:w="0" w:type="dxa"/>
-      <w:tblCellMar>
-        <w:top w:w="0" w:type="dxa"/>
-        <w:left w:w="108" w:type="dxa"/>
-        <w:bottom w:w="0" w:type="dxa"/>
-        <w:right w:w="108" w:type="dxa"/>
-      </w:tblCellMar>
-    </w:tblPr>
-  </w:style>
-  <w:style w:type="numbering" w:default="1" w:styleId="Nessunelenco">
-    <w:name w:val="No List"/>
-    <w:uiPriority w:val="99"/>
-    <w:semiHidden/>
-    <w:unhideWhenUsed/>
-  </w:style>
-  <w:style w:type="paragraph" w:styleId="Corpodeltesto">
-    <w:name w:val="Body Text"/>
-    <w:basedOn w:val="Normale"/>
-    <w:link w:val="CorpodeltestoCarattere"/>
-    <w:uiPriority w:val="1"/>
-    <w:qFormat/>
-    <w:rsid w:val="00DD2DE4"/>
-    <w:rPr>
-      <w:sz w:val="24"/>
-      <w:szCs w:val="24"/>
-    </w:rPr>
-  </w:style>
-  <w:style w:type="character" w:customStyle="1" w:styleId="CorpodeltestoCarattere">
-    <w:name w:val="Corpo del testo Carattere"/>
-    <w:basedOn w:val="Caratterepredefinitoparagrafo"/>
-    <w:link w:val="Corpodeltesto"/>
-    <w:uiPriority w:val="1"/>
-    <w:rsid w:val="00DD2DE4"/>
-    <w:rPr>
-      <w:rFonts w:ascii="Calibri" w:eastAsia="Calibri" w:hAnsi="Calibri" w:cs="Calibri"/>
-      <w:lang w:eastAsia="en-US"/>
-    </w:rPr>
-  </w:style>
-  <w:style w:type="paragraph" w:customStyle="1" w:styleId="Heading1">
-    <w:name w:val="Heading 1"/>
-    <w:basedOn w:val="Normale"/>
-    <w:uiPriority w:val="1"/>
-    <w:qFormat/>
-    <w:rsid w:val="00DD2DE4"/>
-    <w:pPr>
-      <w:ind w:left="672"/>
-      <w:outlineLvl w:val="1"/>
-    </w:pPr>
-    <w:rPr>
-      <w:b/>
-      <w:bCs/>
-      <w:sz w:val="24"/>
-      <w:szCs w:val="24"/>
-    </w:rPr>
-  </w:style>
-  <w:style w:type="paragraph" w:styleId="Paragrafoelenco">
-    <w:name w:val="List Paragraph"/>
-    <w:basedOn w:val="Normale"/>
-    <w:uiPriority w:val="1"/>
-    <w:qFormat/>
-    <w:rsid w:val="00DD2DE4"/>
-    <w:pPr>
-      <w:ind w:left="1392" w:hanging="361"/>
-    </w:pPr>
-  </w:style>
-  <w:style w:type="paragraph" w:styleId="Intestazione">
-    <w:name w:val="header"/>
-    <w:basedOn w:val="Normale"/>
-    <w:link w:val="IntestazioneCarattere"/>
-    <w:uiPriority w:val="99"/>
-    <w:unhideWhenUsed/>
-    <w:rsid w:val="00DD2DE4"/>
-    <w:pPr>
-      <w:tabs>
-        <w:tab w:val="center" w:pos="4819"/>
-        <w:tab w:val="right" w:pos="9638"/>
-      </w:tabs>
-    </w:pPr>
-  </w:style>
-  <w:style w:type="character" w:customStyle="1" w:styleId="IntestazioneCarattere">
-    <w:name w:val="Intestazione Carattere"/>
-    <w:basedOn w:val="Caratterepredefinitoparagrafo"/>
-    <w:link w:val="Intestazione"/>
-    <w:uiPriority w:val="99"/>
-    <w:rsid w:val="00DD2DE4"/>
-    <w:rPr>
-      <w:rFonts w:ascii="Calibri" w:eastAsia="Calibri" w:hAnsi="Calibri" w:cs="Calibri"/>
-      <w:sz w:val="22"/>
-      <w:szCs w:val="22"/>
-      <w:lang w:eastAsia="en-US"/>
-    </w:rPr>
-  </w:style>
-  <w:style w:type="paragraph" w:styleId="Pidipagina">
-    <w:name w:val="footer"/>
-    <w:basedOn w:val="Normale"/>
-    <w:link w:val="PidipaginaCarattere"/>
-    <w:uiPriority w:val="99"/>
-    <w:unhideWhenUsed/>
-    <w:rsid w:val="00DD2DE4"/>
-    <w:pPr>
-      <w:tabs>
-        <w:tab w:val="center" w:pos="4819"/>
-        <w:tab w:val="right" w:pos="9638"/>
-      </w:tabs>
-    </w:pPr>
-  </w:style>
-  <w:style w:type="character" w:customStyle="1" w:styleId="PidipaginaCarattere">
-    <w:name w:val="Piè di pagina Carattere"/>
-    <w:basedOn w:val="Caratterepredefinitoparagrafo"/>
-    <w:link w:val="Pidipagina"/>
-    <w:uiPriority w:val="99"/>
-    <w:rsid w:val="00DD2DE4"/>
-    <w:rPr>
-      <w:rFonts w:ascii="Calibri" w:eastAsia="Calibri" w:hAnsi="Calibri" w:cs="Calibri"/>
-      <w:sz w:val="22"/>
-      <w:szCs w:val="22"/>
-      <w:lang w:eastAsia="en-US"/>
-    </w:rPr>
-  </w:style>
-  <w:style w:type="paragraph" w:styleId="Testofumetto">
-    <w:name w:val="Balloon Text"/>
-    <w:basedOn w:val="Normale"/>
-    <w:link w:val="TestofumettoCarattere"/>
-    <w:uiPriority w:val="99"/>
-    <w:semiHidden/>
-    <w:unhideWhenUsed/>
-    <w:rsid w:val="00DD2DE4"/>
-    <w:rPr>
-      <w:rFonts w:ascii="Lucida Grande" w:hAnsi="Lucida Grande"/>
-      <w:sz w:val="18"/>
-      <w:szCs w:val="18"/>
-    </w:rPr>
-  </w:style>
-  <w:style w:type="character" w:customStyle="1" w:styleId="TestofumettoCarattere">
-    <w:name w:val="Testo fumetto Carattere"/>
-    <w:basedOn w:val="Caratterepredefinitoparagrafo"/>
+    <w:basedOn w:val="Carpredefinitoparagrafo"/>
     <w:link w:val="Testofumetto"/>
     <w:uiPriority w:val="99"/>
     <w:semiHidden/>

</xml_diff>